<commit_message>
updated with files from Dean's 1.07 zip file.
</commit_message>
<xml_diff>
--- a/Documents/MeetingNotes.docx
+++ b/Documents/MeetingNotes.docx
@@ -18857,6 +18857,3220 @@
           <w:color w:val="222222"/>
           <w:shd w:val="clear" w:color="auto" w:fill="FFFFFF"/>
         </w:rPr>
+        <w:t xml:space="preserve"> </w:t>
+      </w:r>
+    </w:p>
+    <w:p>
+      <w:r>
+        <w:br w:type="page"/>
+      </w:r>
+    </w:p>
+    <w:p>
+      <w:pPr>
+        <w:shd w:val="clear" w:color="auto" w:fill="FFFFFF"/>
+        <w:spacing w:after="0" w:line="240" w:lineRule="auto"/>
+        <w:rPr>
+          <w:rFonts w:ascii="Arial" w:eastAsia="Times New Roman" w:hAnsi="Arial" w:cs="Arial"/>
+          <w:b/>
+          <w:color w:val="222222"/>
+          <w:sz w:val="24"/>
+          <w:szCs w:val="24"/>
+        </w:rPr>
+      </w:pPr>
+      <w:r>
+        <w:rPr>
+          <w:rFonts w:ascii="Arial" w:eastAsia="Times New Roman" w:hAnsi="Arial" w:cs="Arial"/>
+          <w:b/>
+          <w:color w:val="222222"/>
+          <w:sz w:val="24"/>
+          <w:szCs w:val="24"/>
+        </w:rPr>
+        <w:lastRenderedPageBreak/>
+        <w:t xml:space="preserve">ORMAP Tools Committee </w:t>
+      </w:r>
+      <w:r>
+        <w:rPr>
+          <w:rFonts w:ascii="Arial" w:eastAsia="Times New Roman" w:hAnsi="Arial" w:cs="Arial"/>
+          <w:b/>
+          <w:color w:val="222222"/>
+          <w:sz w:val="24"/>
+          <w:szCs w:val="24"/>
+        </w:rPr>
+        <w:t xml:space="preserve">Meeting </w:t>
+      </w:r>
+    </w:p>
+    <w:p>
+      <w:pPr>
+        <w:shd w:val="clear" w:color="auto" w:fill="FFFFFF"/>
+        <w:spacing w:after="0" w:line="240" w:lineRule="auto"/>
+        <w:rPr>
+          <w:rFonts w:ascii="Arial" w:eastAsia="Times New Roman" w:hAnsi="Arial" w:cs="Arial"/>
+          <w:b/>
+          <w:color w:val="222222"/>
+          <w:sz w:val="24"/>
+          <w:szCs w:val="24"/>
+        </w:rPr>
+      </w:pPr>
+      <w:r>
+        <w:rPr>
+          <w:rFonts w:ascii="Arial" w:eastAsia="Times New Roman" w:hAnsi="Arial" w:cs="Arial"/>
+          <w:b/>
+          <w:color w:val="222222"/>
+          <w:sz w:val="24"/>
+          <w:szCs w:val="24"/>
+        </w:rPr>
+        <w:t xml:space="preserve">5/5/2021 </w:t>
+      </w:r>
+    </w:p>
+    <w:p>
+      <w:pPr>
+        <w:shd w:val="clear" w:color="auto" w:fill="FFFFFF"/>
+        <w:spacing w:after="0" w:line="240" w:lineRule="auto"/>
+        <w:rPr>
+          <w:rFonts w:ascii="Arial" w:eastAsia="Times New Roman" w:hAnsi="Arial" w:cs="Arial"/>
+          <w:b/>
+          <w:color w:val="222222"/>
+          <w:sz w:val="24"/>
+          <w:szCs w:val="24"/>
+        </w:rPr>
+      </w:pPr>
+    </w:p>
+    <w:p>
+      <w:pPr>
+        <w:shd w:val="clear" w:color="auto" w:fill="FFFFFF"/>
+        <w:spacing w:after="0" w:line="240" w:lineRule="auto"/>
+        <w:rPr>
+          <w:rFonts w:ascii="Arial" w:eastAsia="Times New Roman" w:hAnsi="Arial" w:cs="Arial"/>
+          <w:b/>
+          <w:color w:val="222222"/>
+          <w:sz w:val="24"/>
+          <w:szCs w:val="24"/>
+        </w:rPr>
+      </w:pPr>
+      <w:r>
+        <w:rPr>
+          <w:rFonts w:ascii="Arial" w:eastAsia="Times New Roman" w:hAnsi="Arial" w:cs="Arial"/>
+          <w:b/>
+          <w:color w:val="222222"/>
+          <w:sz w:val="24"/>
+          <w:szCs w:val="24"/>
+        </w:rPr>
+        <w:t xml:space="preserve">** Notes from this month are pretty sketchy – sorry </w:t>
+      </w:r>
+    </w:p>
+    <w:p>
+      <w:pPr>
+        <w:shd w:val="clear" w:color="auto" w:fill="FFFFFF"/>
+        <w:spacing w:after="0" w:line="240" w:lineRule="auto"/>
+        <w:rPr>
+          <w:rFonts w:ascii="Arial" w:eastAsia="Times New Roman" w:hAnsi="Arial" w:cs="Arial"/>
+          <w:b/>
+          <w:color w:val="222222"/>
+          <w:sz w:val="24"/>
+          <w:szCs w:val="24"/>
+        </w:rPr>
+      </w:pPr>
+    </w:p>
+    <w:p>
+      <w:pPr>
+        <w:shd w:val="clear" w:color="auto" w:fill="FFFFFF"/>
+        <w:spacing w:after="0" w:line="240" w:lineRule="auto"/>
+        <w:rPr>
+          <w:rFonts w:ascii="Arial" w:eastAsia="Times New Roman" w:hAnsi="Arial" w:cs="Arial"/>
+          <w:b/>
+          <w:color w:val="222222"/>
+          <w:sz w:val="24"/>
+          <w:szCs w:val="24"/>
+        </w:rPr>
+      </w:pPr>
+      <w:r>
+        <w:rPr>
+          <w:rFonts w:ascii="Arial" w:eastAsia="Times New Roman" w:hAnsi="Arial" w:cs="Arial"/>
+          <w:b/>
+          <w:color w:val="222222"/>
+          <w:sz w:val="24"/>
+          <w:szCs w:val="24"/>
+        </w:rPr>
+        <w:t xml:space="preserve">Meeting Notes </w:t>
+      </w:r>
+    </w:p>
+    <w:p>
+      <w:pPr>
+        <w:shd w:val="clear" w:color="auto" w:fill="FFFFFF"/>
+        <w:spacing w:after="0" w:line="240" w:lineRule="auto"/>
+        <w:rPr>
+          <w:rFonts w:ascii="Arial" w:eastAsia="Times New Roman" w:hAnsi="Arial" w:cs="Arial"/>
+          <w:color w:val="222222"/>
+          <w:sz w:val="24"/>
+          <w:szCs w:val="24"/>
+        </w:rPr>
+      </w:pPr>
+    </w:p>
+    <w:p>
+      <w:pPr>
+        <w:shd w:val="clear" w:color="auto" w:fill="FFFFFF"/>
+        <w:spacing w:after="0" w:line="240" w:lineRule="auto"/>
+        <w:rPr>
+          <w:rFonts w:ascii="Arial" w:eastAsia="Times New Roman" w:hAnsi="Arial" w:cs="Arial"/>
+          <w:b/>
+          <w:color w:val="222222"/>
+          <w:sz w:val="24"/>
+          <w:szCs w:val="24"/>
+        </w:rPr>
+      </w:pPr>
+      <w:r>
+        <w:rPr>
+          <w:rFonts w:ascii="Arial" w:eastAsia="Times New Roman" w:hAnsi="Arial" w:cs="Arial"/>
+          <w:b/>
+          <w:color w:val="222222"/>
+          <w:sz w:val="24"/>
+          <w:szCs w:val="24"/>
+        </w:rPr>
+        <w:t>1. Review what each has been doing</w:t>
+      </w:r>
+    </w:p>
+    <w:p>
+      <w:pPr>
+        <w:shd w:val="clear" w:color="auto" w:fill="FFFFFF"/>
+        <w:spacing w:after="0" w:line="240" w:lineRule="auto"/>
+        <w:ind w:left="270"/>
+        <w:rPr>
+          <w:rFonts w:ascii="Arial" w:eastAsia="Times New Roman" w:hAnsi="Arial" w:cs="Arial"/>
+          <w:color w:val="222222"/>
+          <w:sz w:val="24"/>
+          <w:szCs w:val="24"/>
+        </w:rPr>
+      </w:pPr>
+    </w:p>
+    <w:p>
+      <w:pPr>
+        <w:shd w:val="clear" w:color="auto" w:fill="FFFFFF"/>
+        <w:spacing w:after="0" w:line="240" w:lineRule="auto"/>
+        <w:ind w:left="720" w:hanging="450"/>
+        <w:rPr>
+          <w:rFonts w:ascii="Arial" w:eastAsia="Times New Roman" w:hAnsi="Arial" w:cs="Arial"/>
+          <w:color w:val="222222"/>
+          <w:sz w:val="24"/>
+          <w:szCs w:val="24"/>
+        </w:rPr>
+      </w:pPr>
+      <w:r>
+        <w:rPr>
+          <w:rFonts w:ascii="Arial" w:eastAsia="Times New Roman" w:hAnsi="Arial" w:cs="Arial"/>
+          <w:color w:val="222222"/>
+          <w:sz w:val="24"/>
+          <w:szCs w:val="24"/>
+        </w:rPr>
+        <w:t>Dean/Eric – Beta Testing (till laptop broke), updated design &amp; doc standard, waiting on 10.9 enterprise, Converting old data, testing map production, playing with labels</w:t>
+      </w:r>
+    </w:p>
+    <w:p>
+      <w:pPr>
+        <w:shd w:val="clear" w:color="auto" w:fill="FFFFFF"/>
+        <w:spacing w:after="0" w:line="240" w:lineRule="auto"/>
+        <w:ind w:left="720" w:hanging="450"/>
+        <w:rPr>
+          <w:rFonts w:ascii="Arial" w:eastAsia="Times New Roman" w:hAnsi="Arial" w:cs="Arial"/>
+          <w:color w:val="222222"/>
+          <w:sz w:val="24"/>
+          <w:szCs w:val="24"/>
+        </w:rPr>
+      </w:pPr>
+      <w:r>
+        <w:rPr>
+          <w:rFonts w:ascii="Arial" w:eastAsia="Times New Roman" w:hAnsi="Arial" w:cs="Arial"/>
+          <w:color w:val="222222"/>
+          <w:sz w:val="24"/>
+          <w:szCs w:val="24"/>
+        </w:rPr>
+        <w:t xml:space="preserve">Mike (Deschutes) – Gone has basics setup – needs to redo conversion to move to production </w:t>
+      </w:r>
+    </w:p>
+    <w:p>
+      <w:pPr>
+        <w:shd w:val="clear" w:color="auto" w:fill="FFFFFF"/>
+        <w:spacing w:after="0" w:line="240" w:lineRule="auto"/>
+        <w:ind w:left="720" w:hanging="450"/>
+        <w:rPr>
+          <w:rFonts w:ascii="Arial" w:eastAsia="Times New Roman" w:hAnsi="Arial" w:cs="Arial"/>
+          <w:color w:val="222222"/>
+          <w:sz w:val="24"/>
+          <w:szCs w:val="24"/>
+        </w:rPr>
+      </w:pPr>
+      <w:r>
+        <w:rPr>
+          <w:rFonts w:ascii="Arial" w:eastAsia="Times New Roman" w:hAnsi="Arial" w:cs="Arial"/>
+          <w:color w:val="222222"/>
+          <w:sz w:val="24"/>
+          <w:szCs w:val="24"/>
+        </w:rPr>
+        <w:t xml:space="preserve">Thom (DOR) </w:t>
+      </w:r>
+    </w:p>
+    <w:p>
+      <w:pPr>
+        <w:shd w:val="clear" w:color="auto" w:fill="FFFFFF"/>
+        <w:spacing w:after="0" w:line="240" w:lineRule="auto"/>
+        <w:ind w:left="720" w:hanging="450"/>
+        <w:rPr>
+          <w:rFonts w:ascii="Arial" w:eastAsia="Times New Roman" w:hAnsi="Arial" w:cs="Arial"/>
+          <w:color w:val="222222"/>
+          <w:sz w:val="24"/>
+          <w:szCs w:val="24"/>
+        </w:rPr>
+      </w:pPr>
+      <w:r>
+        <w:rPr>
+          <w:rFonts w:ascii="Arial" w:eastAsia="Times New Roman" w:hAnsi="Arial" w:cs="Arial"/>
+          <w:color w:val="222222"/>
+          <w:sz w:val="24"/>
+          <w:szCs w:val="24"/>
+        </w:rPr>
+        <w:t xml:space="preserve">Nick (Multnomah) – Missed </w:t>
+      </w:r>
+    </w:p>
+    <w:p>
+      <w:pPr>
+        <w:shd w:val="clear" w:color="auto" w:fill="FFFFFF"/>
+        <w:spacing w:after="0" w:line="240" w:lineRule="auto"/>
+        <w:ind w:left="720" w:hanging="450"/>
+        <w:rPr>
+          <w:rFonts w:ascii="Arial" w:eastAsia="Times New Roman" w:hAnsi="Arial" w:cs="Arial"/>
+          <w:color w:val="222222"/>
+          <w:sz w:val="24"/>
+          <w:szCs w:val="24"/>
+        </w:rPr>
+      </w:pPr>
+      <w:proofErr w:type="spellStart"/>
+      <w:r>
+        <w:rPr>
+          <w:rFonts w:ascii="Arial" w:eastAsia="Times New Roman" w:hAnsi="Arial" w:cs="Arial"/>
+          <w:color w:val="222222"/>
+          <w:sz w:val="24"/>
+          <w:szCs w:val="24"/>
+        </w:rPr>
+        <w:t>Binh</w:t>
+      </w:r>
+      <w:proofErr w:type="spellEnd"/>
+      <w:r>
+        <w:rPr>
+          <w:rFonts w:ascii="Arial" w:eastAsia="Times New Roman" w:hAnsi="Arial" w:cs="Arial"/>
+          <w:color w:val="222222"/>
+          <w:sz w:val="24"/>
+          <w:szCs w:val="24"/>
+        </w:rPr>
+        <w:t xml:space="preserve"> (Washington) – Working on Annotation </w:t>
+      </w:r>
+    </w:p>
+    <w:p>
+      <w:pPr>
+        <w:shd w:val="clear" w:color="auto" w:fill="FFFFFF"/>
+        <w:spacing w:after="0" w:line="240" w:lineRule="auto"/>
+        <w:ind w:left="720" w:hanging="450"/>
+        <w:rPr>
+          <w:rFonts w:ascii="Arial" w:eastAsia="Times New Roman" w:hAnsi="Arial" w:cs="Arial"/>
+          <w:color w:val="222222"/>
+          <w:sz w:val="24"/>
+          <w:szCs w:val="24"/>
+        </w:rPr>
+      </w:pPr>
+      <w:r>
+        <w:rPr>
+          <w:rFonts w:ascii="Arial" w:eastAsia="Times New Roman" w:hAnsi="Arial" w:cs="Arial"/>
+          <w:color w:val="222222"/>
+          <w:sz w:val="24"/>
+          <w:szCs w:val="24"/>
+        </w:rPr>
+        <w:t>Jon (Clackamas)</w:t>
+      </w:r>
+    </w:p>
+    <w:p>
+      <w:pPr>
+        <w:shd w:val="clear" w:color="auto" w:fill="FFFFFF"/>
+        <w:spacing w:after="0" w:line="240" w:lineRule="auto"/>
+        <w:ind w:left="720" w:hanging="450"/>
+        <w:rPr>
+          <w:rFonts w:ascii="Arial" w:eastAsia="Times New Roman" w:hAnsi="Arial" w:cs="Arial"/>
+          <w:color w:val="222222"/>
+          <w:sz w:val="24"/>
+          <w:szCs w:val="24"/>
+        </w:rPr>
+      </w:pPr>
+      <w:r>
+        <w:rPr>
+          <w:rFonts w:ascii="Arial" w:eastAsia="Times New Roman" w:hAnsi="Arial" w:cs="Arial"/>
+          <w:color w:val="222222"/>
+          <w:sz w:val="24"/>
+          <w:szCs w:val="24"/>
+        </w:rPr>
+        <w:t xml:space="preserve">Bryce (Harney) – Waiting on training </w:t>
+      </w:r>
+    </w:p>
+    <w:p>
+      <w:pPr>
+        <w:shd w:val="clear" w:color="auto" w:fill="FFFFFF"/>
+        <w:spacing w:after="0" w:line="240" w:lineRule="auto"/>
+        <w:ind w:left="720" w:hanging="450"/>
+        <w:rPr>
+          <w:rFonts w:ascii="Arial" w:eastAsia="Times New Roman" w:hAnsi="Arial" w:cs="Arial"/>
+          <w:color w:val="222222"/>
+          <w:sz w:val="24"/>
+          <w:szCs w:val="24"/>
+        </w:rPr>
+      </w:pPr>
+      <w:r>
+        <w:rPr>
+          <w:rFonts w:ascii="Arial" w:eastAsia="Times New Roman" w:hAnsi="Arial" w:cs="Arial"/>
+          <w:color w:val="222222"/>
+          <w:sz w:val="24"/>
+          <w:szCs w:val="24"/>
+        </w:rPr>
+        <w:t>Leo (Jefferson) – Waiting on training</w:t>
+      </w:r>
+    </w:p>
+    <w:p>
+      <w:pPr>
+        <w:shd w:val="clear" w:color="auto" w:fill="FFFFFF"/>
+        <w:spacing w:after="0" w:line="240" w:lineRule="auto"/>
+        <w:ind w:left="720" w:hanging="450"/>
+        <w:rPr>
+          <w:rFonts w:ascii="Arial" w:eastAsia="Times New Roman" w:hAnsi="Arial" w:cs="Arial"/>
+          <w:color w:val="222222"/>
+          <w:sz w:val="24"/>
+          <w:szCs w:val="24"/>
+        </w:rPr>
+      </w:pPr>
+      <w:r>
+        <w:rPr>
+          <w:rFonts w:ascii="Arial" w:eastAsia="Times New Roman" w:hAnsi="Arial" w:cs="Arial"/>
+          <w:color w:val="222222"/>
+          <w:sz w:val="24"/>
+          <w:szCs w:val="24"/>
+        </w:rPr>
+        <w:t>Ivan (Wasco)</w:t>
+      </w:r>
+      <w:r>
+        <w:rPr>
+          <w:rFonts w:ascii="Arial" w:eastAsia="Times New Roman" w:hAnsi="Arial" w:cs="Arial"/>
+          <w:color w:val="222222"/>
+          <w:sz w:val="24"/>
+          <w:szCs w:val="24"/>
+        </w:rPr>
+        <w:t xml:space="preserve"> </w:t>
+      </w:r>
+      <w:r>
+        <w:rPr>
+          <w:rFonts w:ascii="Arial" w:eastAsia="Times New Roman" w:hAnsi="Arial" w:cs="Arial"/>
+          <w:color w:val="222222"/>
+          <w:sz w:val="24"/>
+          <w:szCs w:val="24"/>
+        </w:rPr>
+        <w:t>– Waiting on training</w:t>
+      </w:r>
+    </w:p>
+    <w:p>
+      <w:pPr>
+        <w:shd w:val="clear" w:color="auto" w:fill="FFFFFF"/>
+        <w:spacing w:after="0" w:line="240" w:lineRule="auto"/>
+        <w:ind w:left="720" w:hanging="450"/>
+        <w:rPr>
+          <w:rFonts w:ascii="Arial" w:eastAsia="Times New Roman" w:hAnsi="Arial" w:cs="Arial"/>
+          <w:color w:val="222222"/>
+          <w:sz w:val="24"/>
+          <w:szCs w:val="24"/>
+        </w:rPr>
+      </w:pPr>
+      <w:proofErr w:type="spellStart"/>
+      <w:r>
+        <w:rPr>
+          <w:rFonts w:ascii="Arial" w:eastAsia="Times New Roman" w:hAnsi="Arial" w:cs="Arial"/>
+          <w:color w:val="222222"/>
+          <w:sz w:val="24"/>
+          <w:szCs w:val="24"/>
+        </w:rPr>
+        <w:t>Vyla</w:t>
+      </w:r>
+      <w:proofErr w:type="spellEnd"/>
+      <w:r>
+        <w:rPr>
+          <w:rFonts w:ascii="Arial" w:eastAsia="Times New Roman" w:hAnsi="Arial" w:cs="Arial"/>
+          <w:color w:val="222222"/>
+          <w:sz w:val="24"/>
+          <w:szCs w:val="24"/>
+        </w:rPr>
+        <w:t xml:space="preserve"> (Douglas) – Not Present </w:t>
+      </w:r>
+    </w:p>
+    <w:p>
+      <w:pPr>
+        <w:shd w:val="clear" w:color="auto" w:fill="FFFFFF"/>
+        <w:spacing w:after="0" w:line="240" w:lineRule="auto"/>
+        <w:ind w:left="720" w:hanging="450"/>
+        <w:rPr>
+          <w:rFonts w:ascii="Arial" w:eastAsia="Times New Roman" w:hAnsi="Arial" w:cs="Arial"/>
+          <w:color w:val="222222"/>
+          <w:sz w:val="24"/>
+          <w:szCs w:val="24"/>
+        </w:rPr>
+      </w:pPr>
+      <w:r>
+        <w:rPr>
+          <w:rFonts w:ascii="Arial" w:eastAsia="Times New Roman" w:hAnsi="Arial" w:cs="Arial"/>
+          <w:color w:val="222222"/>
+          <w:sz w:val="24"/>
+          <w:szCs w:val="24"/>
+        </w:rPr>
+        <w:t xml:space="preserve">Johns (ESRI) </w:t>
+      </w:r>
+    </w:p>
+    <w:p>
+      <w:pPr>
+        <w:shd w:val="clear" w:color="auto" w:fill="FFFFFF"/>
+        <w:spacing w:after="0" w:line="240" w:lineRule="auto"/>
+        <w:rPr>
+          <w:rFonts w:ascii="Arial" w:eastAsia="Times New Roman" w:hAnsi="Arial" w:cs="Arial"/>
+          <w:b/>
+          <w:color w:val="222222"/>
+          <w:sz w:val="24"/>
+          <w:szCs w:val="24"/>
+        </w:rPr>
+      </w:pPr>
+      <w:r>
+        <w:rPr>
+          <w:rFonts w:ascii="Arial" w:eastAsia="Times New Roman" w:hAnsi="Arial" w:cs="Arial"/>
+          <w:color w:val="222222"/>
+          <w:sz w:val="24"/>
+          <w:szCs w:val="24"/>
+        </w:rPr>
+        <w:br/>
+      </w:r>
+      <w:r>
+        <w:rPr>
+          <w:rFonts w:ascii="Arial" w:eastAsia="Times New Roman" w:hAnsi="Arial" w:cs="Arial"/>
+          <w:b/>
+          <w:color w:val="222222"/>
+          <w:sz w:val="24"/>
+          <w:szCs w:val="24"/>
+        </w:rPr>
+        <w:t>2. Data Design Review</w:t>
+      </w:r>
+    </w:p>
+    <w:p>
+      <w:pPr>
+        <w:shd w:val="clear" w:color="auto" w:fill="FFFFFF"/>
+        <w:spacing w:after="0" w:line="240" w:lineRule="auto"/>
+        <w:ind w:left="360"/>
+        <w:rPr>
+          <w:rFonts w:ascii="Arial" w:eastAsia="Times New Roman" w:hAnsi="Arial" w:cs="Arial"/>
+          <w:color w:val="222222"/>
+          <w:sz w:val="24"/>
+          <w:szCs w:val="24"/>
+        </w:rPr>
+      </w:pPr>
+      <w:r>
+        <w:rPr>
+          <w:rFonts w:ascii="Arial" w:eastAsia="Times New Roman" w:hAnsi="Arial" w:cs="Arial"/>
+          <w:color w:val="222222"/>
+          <w:sz w:val="24"/>
+          <w:szCs w:val="24"/>
+        </w:rPr>
+        <w:br/>
+        <w:t>Added Attributes</w:t>
+      </w:r>
+      <w:r>
+        <w:rPr>
+          <w:rFonts w:ascii="Arial" w:eastAsia="Times New Roman" w:hAnsi="Arial" w:cs="Arial"/>
+          <w:color w:val="222222"/>
+          <w:sz w:val="24"/>
+          <w:szCs w:val="24"/>
+        </w:rPr>
+        <w:t xml:space="preserve"> as discussed last time </w:t>
+      </w:r>
+    </w:p>
+    <w:p>
+      <w:pPr>
+        <w:shd w:val="clear" w:color="auto" w:fill="FFFFFF"/>
+        <w:spacing w:after="0" w:line="240" w:lineRule="auto"/>
+        <w:ind w:left="360"/>
+        <w:rPr>
+          <w:rFonts w:ascii="Arial" w:eastAsia="Times New Roman" w:hAnsi="Arial" w:cs="Arial"/>
+          <w:color w:val="222222"/>
+          <w:sz w:val="24"/>
+          <w:szCs w:val="24"/>
+        </w:rPr>
+      </w:pPr>
+      <w:r>
+        <w:rPr>
+          <w:rFonts w:ascii="Arial" w:eastAsia="Times New Roman" w:hAnsi="Arial" w:cs="Arial"/>
+          <w:color w:val="222222"/>
+          <w:sz w:val="24"/>
+          <w:szCs w:val="24"/>
+        </w:rPr>
+        <w:t xml:space="preserve">Any Additions? </w:t>
+      </w:r>
+      <w:r>
+        <w:rPr>
+          <w:rFonts w:ascii="Arial" w:eastAsia="Times New Roman" w:hAnsi="Arial" w:cs="Arial"/>
+          <w:color w:val="222222"/>
+          <w:sz w:val="24"/>
+          <w:szCs w:val="24"/>
+        </w:rPr>
+        <w:t> </w:t>
+      </w:r>
+      <w:r>
+        <w:rPr>
+          <w:rFonts w:ascii="Arial" w:eastAsia="Times New Roman" w:hAnsi="Arial" w:cs="Arial"/>
+          <w:color w:val="222222"/>
+          <w:sz w:val="24"/>
+          <w:szCs w:val="24"/>
+        </w:rPr>
+        <w:br/>
+      </w:r>
+    </w:p>
+    <w:p>
+      <w:pPr>
+        <w:shd w:val="clear" w:color="auto" w:fill="FFFFFF"/>
+        <w:spacing w:after="0" w:line="240" w:lineRule="auto"/>
+        <w:ind w:firstLine="360"/>
+        <w:rPr>
+          <w:rFonts w:ascii="Arial" w:eastAsia="Times New Roman" w:hAnsi="Arial" w:cs="Arial"/>
+          <w:i/>
+          <w:color w:val="222222"/>
+          <w:sz w:val="24"/>
+          <w:szCs w:val="24"/>
+        </w:rPr>
+      </w:pPr>
+      <w:r>
+        <w:rPr>
+          <w:rFonts w:ascii="Arial" w:eastAsia="Times New Roman" w:hAnsi="Arial" w:cs="Arial"/>
+          <w:i/>
+          <w:color w:val="222222"/>
+          <w:sz w:val="24"/>
+          <w:szCs w:val="24"/>
+        </w:rPr>
+        <w:t xml:space="preserve">Action Item: Dean Post </w:t>
+      </w:r>
+      <w:r>
+        <w:rPr>
+          <w:rFonts w:ascii="Arial" w:eastAsia="Times New Roman" w:hAnsi="Arial" w:cs="Arial"/>
+          <w:i/>
+          <w:color w:val="222222"/>
+          <w:sz w:val="24"/>
+          <w:szCs w:val="24"/>
+        </w:rPr>
+        <w:t xml:space="preserve">1.06 Design </w:t>
+      </w:r>
+    </w:p>
+    <w:p>
+      <w:pPr>
+        <w:shd w:val="clear" w:color="auto" w:fill="FFFFFF"/>
+        <w:spacing w:after="0" w:line="240" w:lineRule="auto"/>
+        <w:ind w:firstLine="360"/>
+        <w:rPr>
+          <w:rFonts w:ascii="Arial" w:eastAsia="Times New Roman" w:hAnsi="Arial" w:cs="Arial"/>
+          <w:b/>
+          <w:color w:val="222222"/>
+          <w:sz w:val="24"/>
+          <w:szCs w:val="24"/>
+        </w:rPr>
+      </w:pPr>
+      <w:r>
+        <w:rPr>
+          <w:rFonts w:ascii="Arial" w:eastAsia="Times New Roman" w:hAnsi="Arial" w:cs="Arial"/>
+          <w:color w:val="222222"/>
+          <w:sz w:val="24"/>
+          <w:szCs w:val="24"/>
+        </w:rPr>
+        <w:br/>
+      </w:r>
+      <w:r>
+        <w:rPr>
+          <w:rFonts w:ascii="Arial" w:eastAsia="Times New Roman" w:hAnsi="Arial" w:cs="Arial"/>
+          <w:b/>
+          <w:color w:val="222222"/>
+          <w:sz w:val="24"/>
+          <w:szCs w:val="24"/>
+        </w:rPr>
+        <w:t xml:space="preserve">3. Tools Update </w:t>
+      </w:r>
+    </w:p>
+    <w:p>
+      <w:pPr>
+        <w:shd w:val="clear" w:color="auto" w:fill="FFFFFF"/>
+        <w:spacing w:after="0" w:line="240" w:lineRule="auto"/>
+        <w:rPr>
+          <w:rFonts w:ascii="Arial" w:eastAsia="Times New Roman" w:hAnsi="Arial" w:cs="Arial"/>
+          <w:color w:val="222222"/>
+          <w:sz w:val="24"/>
+          <w:szCs w:val="24"/>
+        </w:rPr>
+      </w:pPr>
+    </w:p>
+    <w:p>
+      <w:pPr>
+        <w:shd w:val="clear" w:color="auto" w:fill="FFFFFF"/>
+        <w:spacing w:after="0" w:line="240" w:lineRule="auto"/>
+        <w:ind w:left="360"/>
+        <w:rPr>
+          <w:rFonts w:ascii="Arial" w:eastAsia="Times New Roman" w:hAnsi="Arial" w:cs="Arial"/>
+          <w:color w:val="222222"/>
+          <w:sz w:val="24"/>
+          <w:szCs w:val="24"/>
+        </w:rPr>
+      </w:pPr>
+      <w:r>
+        <w:rPr>
+          <w:rFonts w:ascii="Arial" w:eastAsia="Times New Roman" w:hAnsi="Arial" w:cs="Arial"/>
+          <w:color w:val="222222"/>
+          <w:sz w:val="24"/>
+          <w:szCs w:val="24"/>
+        </w:rPr>
+        <w:t xml:space="preserve">Arrows – David is working on it. Hit a bug and is waiting for answers from ESRI. </w:t>
+      </w:r>
+    </w:p>
+    <w:p>
+      <w:pPr>
+        <w:shd w:val="clear" w:color="auto" w:fill="FFFFFF"/>
+        <w:spacing w:after="0" w:line="240" w:lineRule="auto"/>
+        <w:ind w:left="360"/>
+        <w:rPr>
+          <w:rFonts w:ascii="Arial" w:eastAsia="Times New Roman" w:hAnsi="Arial" w:cs="Arial"/>
+          <w:color w:val="222222"/>
+          <w:sz w:val="24"/>
+          <w:szCs w:val="24"/>
+        </w:rPr>
+      </w:pPr>
+      <w:r>
+        <w:rPr>
+          <w:rFonts w:ascii="Arial" w:eastAsia="Times New Roman" w:hAnsi="Arial" w:cs="Arial"/>
+          <w:color w:val="222222"/>
+          <w:sz w:val="24"/>
+          <w:szCs w:val="24"/>
+        </w:rPr>
+        <w:t xml:space="preserve">Started Test Beta 2.8 </w:t>
+      </w:r>
+      <w:r>
+        <w:rPr>
+          <w:rFonts w:ascii="Arial" w:eastAsia="Times New Roman" w:hAnsi="Arial" w:cs="Arial"/>
+          <w:color w:val="222222"/>
+          <w:sz w:val="24"/>
+          <w:szCs w:val="24"/>
+        </w:rPr>
+        <w:br/>
+        <w:t xml:space="preserve">Programming </w:t>
+      </w:r>
+      <w:r>
+        <w:rPr>
+          <w:rFonts w:ascii="Arial" w:eastAsia="Times New Roman" w:hAnsi="Arial" w:cs="Arial"/>
+          <w:color w:val="222222"/>
+          <w:sz w:val="24"/>
+          <w:szCs w:val="24"/>
+        </w:rPr>
+        <w:t>Standard</w:t>
+      </w:r>
+      <w:r>
+        <w:rPr>
+          <w:rFonts w:ascii="Arial" w:eastAsia="Times New Roman" w:hAnsi="Arial" w:cs="Arial"/>
+          <w:color w:val="222222"/>
+          <w:sz w:val="24"/>
+          <w:szCs w:val="24"/>
+        </w:rPr>
+        <w:t xml:space="preserve"> - Draft </w:t>
+      </w:r>
+      <w:r>
+        <w:rPr>
+          <w:rFonts w:ascii="Arial" w:eastAsia="Times New Roman" w:hAnsi="Arial" w:cs="Arial"/>
+          <w:color w:val="222222"/>
+          <w:sz w:val="24"/>
+          <w:szCs w:val="24"/>
+        </w:rPr>
+        <w:t>to discuss  </w:t>
+      </w:r>
+    </w:p>
+    <w:p>
+      <w:pPr>
+        <w:shd w:val="clear" w:color="auto" w:fill="FFFFFF"/>
+        <w:spacing w:after="0" w:line="240" w:lineRule="auto"/>
+        <w:rPr>
+          <w:rFonts w:ascii="Arial" w:eastAsia="Times New Roman" w:hAnsi="Arial" w:cs="Arial"/>
+          <w:color w:val="222222"/>
+          <w:sz w:val="24"/>
+          <w:szCs w:val="24"/>
+        </w:rPr>
+      </w:pPr>
+    </w:p>
+    <w:p>
+      <w:pPr>
+        <w:shd w:val="clear" w:color="auto" w:fill="FFFFFF"/>
+        <w:spacing w:after="0" w:line="240" w:lineRule="auto"/>
+        <w:ind w:left="360"/>
+        <w:rPr>
+          <w:rFonts w:ascii="Arial" w:eastAsia="Times New Roman" w:hAnsi="Arial" w:cs="Arial"/>
+          <w:i/>
+          <w:color w:val="222222"/>
+          <w:sz w:val="24"/>
+          <w:szCs w:val="24"/>
+        </w:rPr>
+      </w:pPr>
+      <w:r>
+        <w:rPr>
+          <w:rFonts w:ascii="Arial" w:eastAsia="Times New Roman" w:hAnsi="Arial" w:cs="Arial"/>
+          <w:i/>
+          <w:color w:val="222222"/>
+          <w:sz w:val="24"/>
+          <w:szCs w:val="24"/>
+        </w:rPr>
+        <w:t xml:space="preserve">Action Item: </w:t>
+      </w:r>
+      <w:r>
+        <w:rPr>
+          <w:rFonts w:ascii="Arial" w:eastAsia="Times New Roman" w:hAnsi="Arial" w:cs="Arial"/>
+          <w:i/>
+          <w:color w:val="222222"/>
+          <w:sz w:val="24"/>
+          <w:szCs w:val="24"/>
+        </w:rPr>
+        <w:t xml:space="preserve">Finalize Standard and Update Programs </w:t>
+      </w:r>
+    </w:p>
+    <w:p>
+      <w:pPr>
+        <w:shd w:val="clear" w:color="auto" w:fill="FFFFFF"/>
+        <w:tabs>
+          <w:tab w:val="left" w:pos="1710"/>
+        </w:tabs>
+        <w:spacing w:after="0" w:line="240" w:lineRule="auto"/>
+        <w:rPr>
+          <w:rFonts w:ascii="Arial" w:eastAsia="Times New Roman" w:hAnsi="Arial" w:cs="Arial"/>
+          <w:i/>
+          <w:color w:val="222222"/>
+          <w:sz w:val="24"/>
+          <w:szCs w:val="24"/>
+        </w:rPr>
+      </w:pPr>
+      <w:r>
+        <w:rPr>
+          <w:rFonts w:ascii="Arial" w:eastAsia="Times New Roman" w:hAnsi="Arial" w:cs="Arial"/>
+          <w:i/>
+          <w:color w:val="222222"/>
+          <w:sz w:val="24"/>
+          <w:szCs w:val="24"/>
+        </w:rPr>
+        <w:tab/>
+        <w:t xml:space="preserve">Add Jon’s Page Update Code </w:t>
+      </w:r>
+    </w:p>
+    <w:p>
+      <w:pPr>
+        <w:shd w:val="clear" w:color="auto" w:fill="FFFFFF"/>
+        <w:spacing w:after="0" w:line="240" w:lineRule="auto"/>
+        <w:rPr>
+          <w:rFonts w:ascii="Arial" w:eastAsia="Times New Roman" w:hAnsi="Arial" w:cs="Arial"/>
+          <w:b/>
+          <w:color w:val="222222"/>
+          <w:sz w:val="24"/>
+          <w:szCs w:val="24"/>
+        </w:rPr>
+      </w:pPr>
+      <w:r>
+        <w:rPr>
+          <w:rFonts w:ascii="Arial" w:eastAsia="Times New Roman" w:hAnsi="Arial" w:cs="Arial"/>
+          <w:color w:val="222222"/>
+          <w:sz w:val="24"/>
+          <w:szCs w:val="24"/>
+        </w:rPr>
+        <w:br/>
+      </w:r>
+      <w:r>
+        <w:rPr>
+          <w:rFonts w:ascii="Arial" w:eastAsia="Times New Roman" w:hAnsi="Arial" w:cs="Arial"/>
+          <w:b/>
+          <w:color w:val="222222"/>
+          <w:sz w:val="24"/>
+          <w:szCs w:val="24"/>
+        </w:rPr>
+        <w:t>4. Attribute Rules</w:t>
+      </w:r>
+    </w:p>
+    <w:p>
+      <w:pPr>
+        <w:shd w:val="clear" w:color="auto" w:fill="FFFFFF"/>
+        <w:spacing w:after="0" w:line="240" w:lineRule="auto"/>
+        <w:rPr>
+          <w:rFonts w:ascii="Arial" w:eastAsia="Times New Roman" w:hAnsi="Arial" w:cs="Arial"/>
+          <w:color w:val="222222"/>
+          <w:sz w:val="24"/>
+          <w:szCs w:val="24"/>
+        </w:rPr>
+      </w:pPr>
+      <w:r>
+        <w:rPr>
+          <w:rFonts w:ascii="Arial" w:eastAsia="Times New Roman" w:hAnsi="Arial" w:cs="Arial"/>
+          <w:color w:val="222222"/>
+          <w:sz w:val="24"/>
+          <w:szCs w:val="24"/>
+        </w:rPr>
+        <w:br/>
+        <w:t>     </w:t>
+      </w:r>
+      <w:r>
+        <w:rPr>
+          <w:rFonts w:ascii="Arial" w:eastAsia="Times New Roman" w:hAnsi="Arial" w:cs="Arial"/>
+          <w:color w:val="222222"/>
+          <w:sz w:val="24"/>
+          <w:szCs w:val="24"/>
+        </w:rPr>
+        <w:t xml:space="preserve">No Change latest posted to demo - </w:t>
+      </w:r>
+      <w:r>
+        <w:rPr>
+          <w:rFonts w:ascii="Arial" w:eastAsia="Times New Roman" w:hAnsi="Arial" w:cs="Arial"/>
+          <w:color w:val="222222"/>
+          <w:sz w:val="24"/>
+          <w:szCs w:val="24"/>
+          <w:u w:val="single"/>
+        </w:rPr>
+        <w:t>SEND YOUR RULES TO DEAN</w:t>
+      </w:r>
+      <w:r>
+        <w:rPr>
+          <w:rFonts w:ascii="Arial" w:eastAsia="Times New Roman" w:hAnsi="Arial" w:cs="Arial"/>
+          <w:color w:val="222222"/>
+          <w:sz w:val="24"/>
+          <w:szCs w:val="24"/>
+        </w:rPr>
+        <w:t xml:space="preserve"> as an export</w:t>
+      </w:r>
+      <w:r>
+        <w:rPr>
+          <w:rFonts w:ascii="Arial" w:eastAsia="Times New Roman" w:hAnsi="Arial" w:cs="Arial"/>
+          <w:color w:val="222222"/>
+          <w:sz w:val="24"/>
+          <w:szCs w:val="24"/>
+        </w:rPr>
+        <w:br/>
+      </w:r>
+    </w:p>
+    <w:p>
+      <w:pPr>
+        <w:shd w:val="clear" w:color="auto" w:fill="FFFFFF"/>
+        <w:spacing w:after="0" w:line="240" w:lineRule="auto"/>
+        <w:ind w:firstLine="360"/>
+        <w:rPr>
+          <w:rFonts w:ascii="Arial" w:eastAsia="Times New Roman" w:hAnsi="Arial" w:cs="Arial"/>
+          <w:i/>
+          <w:color w:val="222222"/>
+          <w:sz w:val="24"/>
+          <w:szCs w:val="24"/>
+        </w:rPr>
+      </w:pPr>
+      <w:r>
+        <w:rPr>
+          <w:rFonts w:ascii="Arial" w:eastAsia="Times New Roman" w:hAnsi="Arial" w:cs="Arial"/>
+          <w:i/>
+          <w:color w:val="222222"/>
+          <w:sz w:val="24"/>
+          <w:szCs w:val="24"/>
+        </w:rPr>
+        <w:t xml:space="preserve">Action Item: </w:t>
+      </w:r>
+      <w:r>
+        <w:rPr>
+          <w:rFonts w:ascii="Arial" w:eastAsia="Times New Roman" w:hAnsi="Arial" w:cs="Arial"/>
+          <w:i/>
+          <w:color w:val="222222"/>
+          <w:sz w:val="24"/>
+          <w:szCs w:val="24"/>
+        </w:rPr>
+        <w:t xml:space="preserve">None  </w:t>
+      </w:r>
+    </w:p>
+    <w:p>
+      <w:pPr>
+        <w:shd w:val="clear" w:color="auto" w:fill="FFFFFF"/>
+        <w:spacing w:after="0" w:line="240" w:lineRule="auto"/>
+        <w:rPr>
+          <w:rFonts w:ascii="Arial" w:eastAsia="Times New Roman" w:hAnsi="Arial" w:cs="Arial"/>
+          <w:color w:val="222222"/>
+          <w:sz w:val="24"/>
+          <w:szCs w:val="24"/>
+        </w:rPr>
+      </w:pPr>
+    </w:p>
+    <w:p>
+      <w:pPr>
+        <w:shd w:val="clear" w:color="auto" w:fill="FFFFFF"/>
+        <w:spacing w:after="0" w:line="240" w:lineRule="auto"/>
+        <w:rPr>
+          <w:rFonts w:ascii="Arial" w:eastAsia="Times New Roman" w:hAnsi="Arial" w:cs="Arial"/>
+          <w:color w:val="222222"/>
+          <w:sz w:val="24"/>
+          <w:szCs w:val="24"/>
+        </w:rPr>
+      </w:pPr>
+      <w:r>
+        <w:rPr>
+          <w:rFonts w:ascii="Arial" w:eastAsia="Times New Roman" w:hAnsi="Arial" w:cs="Arial"/>
+          <w:color w:val="222222"/>
+          <w:sz w:val="24"/>
+          <w:szCs w:val="24"/>
+        </w:rPr>
+        <w:br/>
+      </w:r>
+      <w:r>
+        <w:rPr>
+          <w:rFonts w:ascii="Arial" w:eastAsia="Times New Roman" w:hAnsi="Arial" w:cs="Arial"/>
+          <w:b/>
+          <w:color w:val="222222"/>
+          <w:sz w:val="24"/>
+          <w:szCs w:val="24"/>
+        </w:rPr>
+        <w:t>5. Training</w:t>
+      </w:r>
+      <w:r>
+        <w:rPr>
+          <w:rFonts w:ascii="Arial" w:eastAsia="Times New Roman" w:hAnsi="Arial" w:cs="Arial"/>
+          <w:color w:val="222222"/>
+          <w:sz w:val="24"/>
+          <w:szCs w:val="24"/>
+        </w:rPr>
+        <w:t xml:space="preserve"> </w:t>
+      </w:r>
+    </w:p>
+    <w:p>
+      <w:pPr>
+        <w:shd w:val="clear" w:color="auto" w:fill="FFFFFF"/>
+        <w:spacing w:after="0" w:line="240" w:lineRule="auto"/>
+        <w:rPr>
+          <w:rFonts w:ascii="Arial" w:eastAsia="Times New Roman" w:hAnsi="Arial" w:cs="Arial"/>
+          <w:color w:val="222222"/>
+          <w:sz w:val="24"/>
+          <w:szCs w:val="24"/>
+        </w:rPr>
+      </w:pPr>
+    </w:p>
+    <w:p>
+      <w:pPr>
+        <w:shd w:val="clear" w:color="auto" w:fill="FFFFFF"/>
+        <w:spacing w:after="0" w:line="240" w:lineRule="auto"/>
+        <w:ind w:left="360"/>
+        <w:rPr>
+          <w:rFonts w:ascii="Arial" w:eastAsia="Times New Roman" w:hAnsi="Arial" w:cs="Arial"/>
+          <w:color w:val="222222"/>
+          <w:sz w:val="24"/>
+          <w:szCs w:val="24"/>
+        </w:rPr>
+      </w:pPr>
+      <w:r>
+        <w:rPr>
+          <w:rFonts w:ascii="Arial" w:eastAsia="Times New Roman" w:hAnsi="Arial" w:cs="Arial"/>
+          <w:color w:val="222222"/>
+          <w:sz w:val="24"/>
+          <w:szCs w:val="24"/>
+        </w:rPr>
+        <w:t xml:space="preserve">Getting Organized. Everyone who needs to can trained in </w:t>
+      </w:r>
+      <w:proofErr w:type="spellStart"/>
+      <w:r>
+        <w:rPr>
+          <w:rFonts w:ascii="Arial" w:eastAsia="Times New Roman" w:hAnsi="Arial" w:cs="Arial"/>
+          <w:color w:val="222222"/>
+          <w:sz w:val="24"/>
+          <w:szCs w:val="24"/>
+        </w:rPr>
+        <w:t>ArcPro</w:t>
+      </w:r>
+      <w:proofErr w:type="spellEnd"/>
+      <w:r>
+        <w:rPr>
+          <w:rFonts w:ascii="Arial" w:eastAsia="Times New Roman" w:hAnsi="Arial" w:cs="Arial"/>
+          <w:color w:val="222222"/>
+          <w:sz w:val="24"/>
+          <w:szCs w:val="24"/>
+        </w:rPr>
+        <w:t xml:space="preserve"> and </w:t>
+      </w:r>
+      <w:proofErr w:type="spellStart"/>
+      <w:r>
+        <w:rPr>
+          <w:rFonts w:ascii="Arial" w:eastAsia="Times New Roman" w:hAnsi="Arial" w:cs="Arial"/>
+          <w:color w:val="222222"/>
+          <w:sz w:val="24"/>
+          <w:szCs w:val="24"/>
+        </w:rPr>
+        <w:t>ArcPro</w:t>
+      </w:r>
+      <w:proofErr w:type="spellEnd"/>
+      <w:r>
+        <w:rPr>
+          <w:rFonts w:ascii="Arial" w:eastAsia="Times New Roman" w:hAnsi="Arial" w:cs="Arial"/>
+          <w:color w:val="222222"/>
+          <w:sz w:val="24"/>
+          <w:szCs w:val="24"/>
+        </w:rPr>
+        <w:t>/Fabric</w:t>
+      </w:r>
+    </w:p>
+    <w:p>
+      <w:pPr>
+        <w:shd w:val="clear" w:color="auto" w:fill="FFFFFF"/>
+        <w:spacing w:after="0" w:line="240" w:lineRule="auto"/>
+        <w:ind w:left="360"/>
+        <w:rPr>
+          <w:rFonts w:ascii="Arial" w:eastAsia="Times New Roman" w:hAnsi="Arial" w:cs="Arial"/>
+          <w:color w:val="222222"/>
+          <w:sz w:val="24"/>
+          <w:szCs w:val="24"/>
+        </w:rPr>
+      </w:pPr>
+    </w:p>
+    <w:p>
+      <w:pPr>
+        <w:shd w:val="clear" w:color="auto" w:fill="FFFFFF"/>
+        <w:spacing w:after="0" w:line="240" w:lineRule="auto"/>
+        <w:ind w:firstLine="360"/>
+        <w:rPr>
+          <w:rFonts w:ascii="Arial" w:eastAsia="Times New Roman" w:hAnsi="Arial" w:cs="Arial"/>
+          <w:i/>
+          <w:color w:val="222222"/>
+          <w:sz w:val="24"/>
+          <w:szCs w:val="24"/>
+        </w:rPr>
+      </w:pPr>
+      <w:r>
+        <w:rPr>
+          <w:rFonts w:ascii="Arial" w:eastAsia="Times New Roman" w:hAnsi="Arial" w:cs="Arial"/>
+          <w:i/>
+          <w:color w:val="222222"/>
+          <w:sz w:val="24"/>
+          <w:szCs w:val="24"/>
+        </w:rPr>
+        <w:t xml:space="preserve">Action Item: </w:t>
+      </w:r>
+      <w:r>
+        <w:rPr>
+          <w:rFonts w:ascii="Arial" w:eastAsia="Times New Roman" w:hAnsi="Arial" w:cs="Arial"/>
+          <w:i/>
+          <w:color w:val="222222"/>
+          <w:sz w:val="24"/>
+          <w:szCs w:val="24"/>
+        </w:rPr>
+        <w:t xml:space="preserve">Sign up for classes   </w:t>
+      </w:r>
+    </w:p>
+    <w:p>
+      <w:pPr>
+        <w:shd w:val="clear" w:color="auto" w:fill="FFFFFF"/>
+        <w:spacing w:after="0" w:line="240" w:lineRule="auto"/>
+        <w:rPr>
+          <w:rFonts w:ascii="Arial" w:eastAsia="Times New Roman" w:hAnsi="Arial" w:cs="Arial"/>
+          <w:color w:val="222222"/>
+          <w:sz w:val="24"/>
+          <w:szCs w:val="24"/>
+        </w:rPr>
+      </w:pPr>
+    </w:p>
+    <w:p>
+      <w:pPr>
+        <w:shd w:val="clear" w:color="auto" w:fill="FFFFFF"/>
+        <w:spacing w:after="0" w:line="240" w:lineRule="auto"/>
+        <w:rPr>
+          <w:rFonts w:ascii="Arial" w:eastAsia="Times New Roman" w:hAnsi="Arial" w:cs="Arial"/>
+          <w:b/>
+          <w:color w:val="222222"/>
+          <w:sz w:val="24"/>
+          <w:szCs w:val="24"/>
+        </w:rPr>
+      </w:pPr>
+      <w:r>
+        <w:rPr>
+          <w:rFonts w:ascii="Arial" w:eastAsia="Times New Roman" w:hAnsi="Arial" w:cs="Arial"/>
+          <w:color w:val="222222"/>
+          <w:sz w:val="24"/>
+          <w:szCs w:val="24"/>
+        </w:rPr>
+        <w:lastRenderedPageBreak/>
+        <w:br/>
+      </w:r>
+      <w:r>
+        <w:rPr>
+          <w:rFonts w:ascii="Arial" w:eastAsia="Times New Roman" w:hAnsi="Arial" w:cs="Arial"/>
+          <w:b/>
+          <w:color w:val="222222"/>
+          <w:sz w:val="24"/>
+          <w:szCs w:val="24"/>
+        </w:rPr>
+        <w:t xml:space="preserve">6. Enterprise </w:t>
+      </w:r>
+    </w:p>
+    <w:p>
+      <w:pPr>
+        <w:shd w:val="clear" w:color="auto" w:fill="FFFFFF"/>
+        <w:spacing w:after="0" w:line="240" w:lineRule="auto"/>
+        <w:rPr>
+          <w:rFonts w:ascii="Arial" w:eastAsia="Times New Roman" w:hAnsi="Arial" w:cs="Arial"/>
+          <w:color w:val="222222"/>
+          <w:sz w:val="24"/>
+          <w:szCs w:val="24"/>
+        </w:rPr>
+      </w:pPr>
+    </w:p>
+    <w:p>
+      <w:pPr>
+        <w:shd w:val="clear" w:color="auto" w:fill="FFFFFF"/>
+        <w:spacing w:after="0" w:line="240" w:lineRule="auto"/>
+        <w:ind w:firstLine="360"/>
+        <w:rPr>
+          <w:rFonts w:ascii="Arial" w:eastAsia="Times New Roman" w:hAnsi="Arial" w:cs="Arial"/>
+          <w:color w:val="222222"/>
+          <w:sz w:val="24"/>
+          <w:szCs w:val="24"/>
+        </w:rPr>
+      </w:pPr>
+      <w:r>
+        <w:rPr>
+          <w:rFonts w:ascii="Arial" w:eastAsia="Times New Roman" w:hAnsi="Arial" w:cs="Arial"/>
+          <w:color w:val="222222"/>
+          <w:sz w:val="24"/>
+          <w:szCs w:val="24"/>
+        </w:rPr>
+        <w:t xml:space="preserve">Update from Eric/John – Trying get licenses to do this from State. </w:t>
+      </w:r>
+    </w:p>
+    <w:p>
+      <w:pPr>
+        <w:shd w:val="clear" w:color="auto" w:fill="FFFFFF"/>
+        <w:spacing w:after="0" w:line="240" w:lineRule="auto"/>
+        <w:ind w:left="630"/>
+        <w:rPr>
+          <w:rFonts w:ascii="Arial" w:eastAsia="Times New Roman" w:hAnsi="Arial" w:cs="Arial"/>
+          <w:i/>
+          <w:color w:val="222222"/>
+          <w:sz w:val="24"/>
+          <w:szCs w:val="24"/>
+        </w:rPr>
+      </w:pPr>
+      <w:r>
+        <w:rPr>
+          <w:rFonts w:ascii="Arial" w:eastAsia="Times New Roman" w:hAnsi="Arial" w:cs="Arial"/>
+          <w:color w:val="222222"/>
+          <w:sz w:val="24"/>
+          <w:szCs w:val="24"/>
+        </w:rPr>
+        <w:br/>
+      </w:r>
+      <w:r>
+        <w:rPr>
+          <w:rFonts w:ascii="Arial" w:eastAsia="Times New Roman" w:hAnsi="Arial" w:cs="Arial"/>
+          <w:i/>
+          <w:color w:val="222222"/>
+          <w:sz w:val="24"/>
+          <w:szCs w:val="24"/>
+        </w:rPr>
+        <w:t xml:space="preserve">Action Item: </w:t>
+      </w:r>
+      <w:r>
+        <w:rPr>
+          <w:rFonts w:ascii="Arial" w:eastAsia="Times New Roman" w:hAnsi="Arial" w:cs="Arial"/>
+          <w:i/>
+          <w:color w:val="222222"/>
+          <w:sz w:val="24"/>
+          <w:szCs w:val="24"/>
+        </w:rPr>
+        <w:t xml:space="preserve">Need to get environment setup  </w:t>
+      </w:r>
+    </w:p>
+    <w:p>
+      <w:pPr>
+        <w:shd w:val="clear" w:color="auto" w:fill="FFFFFF"/>
+        <w:spacing w:after="0" w:line="240" w:lineRule="auto"/>
+        <w:ind w:left="630"/>
+        <w:rPr>
+          <w:rFonts w:ascii="Arial" w:eastAsia="Times New Roman" w:hAnsi="Arial" w:cs="Arial"/>
+          <w:i/>
+          <w:color w:val="222222"/>
+          <w:sz w:val="24"/>
+          <w:szCs w:val="24"/>
+        </w:rPr>
+      </w:pPr>
+      <w:r>
+        <w:rPr>
+          <w:rFonts w:ascii="Arial" w:eastAsia="Times New Roman" w:hAnsi="Arial" w:cs="Arial"/>
+          <w:i/>
+          <w:color w:val="222222"/>
+          <w:sz w:val="24"/>
+          <w:szCs w:val="24"/>
+        </w:rPr>
+        <w:t xml:space="preserve">   </w:t>
+      </w:r>
+    </w:p>
+    <w:p>
+      <w:pPr>
+        <w:shd w:val="clear" w:color="auto" w:fill="FFFFFF"/>
+        <w:spacing w:after="0" w:line="240" w:lineRule="auto"/>
+        <w:ind w:firstLine="360"/>
+        <w:rPr>
+          <w:rFonts w:ascii="Arial" w:eastAsia="Times New Roman" w:hAnsi="Arial" w:cs="Arial"/>
+          <w:i/>
+          <w:color w:val="222222"/>
+          <w:sz w:val="24"/>
+          <w:szCs w:val="24"/>
+        </w:rPr>
+      </w:pPr>
+    </w:p>
+    <w:p>
+      <w:pPr>
+        <w:shd w:val="clear" w:color="auto" w:fill="FFFFFF"/>
+        <w:spacing w:after="0" w:line="240" w:lineRule="auto"/>
+        <w:rPr>
+          <w:rFonts w:ascii="Arial" w:eastAsia="Times New Roman" w:hAnsi="Arial" w:cs="Arial"/>
+          <w:b/>
+          <w:color w:val="222222"/>
+          <w:sz w:val="24"/>
+          <w:szCs w:val="24"/>
+        </w:rPr>
+      </w:pPr>
+      <w:r>
+        <w:rPr>
+          <w:rFonts w:ascii="Arial" w:eastAsia="Times New Roman" w:hAnsi="Arial" w:cs="Arial"/>
+          <w:b/>
+          <w:color w:val="222222"/>
+          <w:sz w:val="24"/>
+          <w:szCs w:val="24"/>
+        </w:rPr>
+        <w:t>7. Other Items</w:t>
+      </w:r>
+    </w:p>
+    <w:p>
+      <w:pPr>
+        <w:shd w:val="clear" w:color="auto" w:fill="FFFFFF"/>
+        <w:spacing w:after="0" w:line="240" w:lineRule="auto"/>
+        <w:ind w:left="360"/>
+        <w:rPr>
+          <w:rFonts w:ascii="Arial" w:eastAsia="Times New Roman" w:hAnsi="Arial" w:cs="Arial"/>
+          <w:b/>
+          <w:color w:val="222222"/>
+          <w:sz w:val="24"/>
+          <w:szCs w:val="24"/>
+        </w:rPr>
+      </w:pPr>
+    </w:p>
+    <w:p>
+      <w:pPr>
+        <w:shd w:val="clear" w:color="auto" w:fill="FFFFFF"/>
+        <w:spacing w:after="0" w:line="240" w:lineRule="auto"/>
+        <w:rPr>
+          <w:rFonts w:ascii="Arial" w:eastAsia="Times New Roman" w:hAnsi="Arial" w:cs="Arial"/>
+          <w:b/>
+          <w:color w:val="222222"/>
+          <w:sz w:val="24"/>
+          <w:szCs w:val="24"/>
+        </w:rPr>
+      </w:pPr>
+    </w:p>
+    <w:p>
+      <w:pPr>
+        <w:shd w:val="clear" w:color="auto" w:fill="FFFFFF"/>
+        <w:spacing w:after="0" w:line="240" w:lineRule="auto"/>
+        <w:rPr>
+          <w:rFonts w:ascii="Arial" w:eastAsia="Times New Roman" w:hAnsi="Arial" w:cs="Arial"/>
+          <w:b/>
+          <w:color w:val="222222"/>
+          <w:sz w:val="24"/>
+          <w:szCs w:val="24"/>
+        </w:rPr>
+      </w:pPr>
+    </w:p>
+    <w:p>
+      <w:pPr>
+        <w:shd w:val="clear" w:color="auto" w:fill="FFFFFF"/>
+        <w:spacing w:after="0" w:line="240" w:lineRule="auto"/>
+        <w:rPr>
+          <w:rFonts w:ascii="Arial" w:eastAsia="Times New Roman" w:hAnsi="Arial" w:cs="Arial"/>
+          <w:b/>
+          <w:color w:val="222222"/>
+          <w:sz w:val="24"/>
+          <w:szCs w:val="24"/>
+        </w:rPr>
+      </w:pPr>
+      <w:r>
+        <w:rPr>
+          <w:rFonts w:ascii="Arial" w:eastAsia="Times New Roman" w:hAnsi="Arial" w:cs="Arial"/>
+          <w:b/>
+          <w:color w:val="222222"/>
+          <w:sz w:val="24"/>
+          <w:szCs w:val="24"/>
+        </w:rPr>
+        <w:t>Next Meeting June 16</w:t>
+      </w:r>
+    </w:p>
+    <w:p/>
+    <w:p>
+      <w:r>
+        <w:br w:type="page"/>
+      </w:r>
+    </w:p>
+    <w:p>
+      <w:pPr>
+        <w:shd w:val="clear" w:color="auto" w:fill="FFFFFF"/>
+        <w:spacing w:after="0" w:line="240" w:lineRule="auto"/>
+        <w:rPr>
+          <w:rFonts w:ascii="Arial" w:eastAsia="Times New Roman" w:hAnsi="Arial" w:cs="Arial"/>
+          <w:color w:val="222222"/>
+          <w:sz w:val="24"/>
+          <w:szCs w:val="24"/>
+        </w:rPr>
+      </w:pPr>
+      <w:r>
+        <w:rPr>
+          <w:rFonts w:ascii="Arial" w:eastAsia="Times New Roman" w:hAnsi="Arial" w:cs="Arial"/>
+          <w:b/>
+          <w:bCs/>
+          <w:color w:val="222222"/>
+          <w:sz w:val="24"/>
+          <w:szCs w:val="24"/>
+        </w:rPr>
+        <w:lastRenderedPageBreak/>
+        <w:t>ORMAP Tools Meeting </w:t>
+      </w:r>
+      <w:r>
+        <w:rPr>
+          <w:rFonts w:ascii="Arial" w:eastAsia="Times New Roman" w:hAnsi="Arial" w:cs="Arial"/>
+          <w:b/>
+          <w:bCs/>
+          <w:color w:val="222222"/>
+          <w:sz w:val="24"/>
+          <w:szCs w:val="24"/>
+        </w:rPr>
+        <w:t xml:space="preserve">Notes </w:t>
+      </w:r>
+    </w:p>
+    <w:p>
+      <w:pPr>
+        <w:shd w:val="clear" w:color="auto" w:fill="FFFFFF"/>
+        <w:spacing w:after="0" w:line="240" w:lineRule="auto"/>
+        <w:rPr>
+          <w:rFonts w:ascii="Arial" w:eastAsia="Times New Roman" w:hAnsi="Arial" w:cs="Arial"/>
+          <w:color w:val="222222"/>
+          <w:sz w:val="24"/>
+          <w:szCs w:val="24"/>
+        </w:rPr>
+      </w:pPr>
+      <w:r>
+        <w:rPr>
+          <w:rFonts w:ascii="Arial" w:eastAsia="Times New Roman" w:hAnsi="Arial" w:cs="Arial"/>
+          <w:b/>
+          <w:bCs/>
+          <w:color w:val="222222"/>
+          <w:sz w:val="24"/>
+          <w:szCs w:val="24"/>
+        </w:rPr>
+        <w:t>June 16 10-12 AM </w:t>
+      </w:r>
+    </w:p>
+    <w:p>
+      <w:pPr>
+        <w:shd w:val="clear" w:color="auto" w:fill="FFFFFF"/>
+        <w:spacing w:after="0" w:line="240" w:lineRule="auto"/>
+        <w:rPr>
+          <w:rFonts w:ascii="Arial" w:eastAsia="Times New Roman" w:hAnsi="Arial" w:cs="Arial"/>
+          <w:color w:val="222222"/>
+          <w:sz w:val="24"/>
+          <w:szCs w:val="24"/>
+        </w:rPr>
+      </w:pPr>
+    </w:p>
+    <w:p>
+      <w:pPr>
+        <w:spacing w:after="0" w:line="240" w:lineRule="auto"/>
+        <w:rPr>
+          <w:rFonts w:ascii="Times New Roman" w:eastAsia="Times New Roman" w:hAnsi="Times New Roman" w:cs="Times New Roman"/>
+          <w:sz w:val="24"/>
+          <w:szCs w:val="24"/>
+        </w:rPr>
+      </w:pPr>
+      <w:r>
+        <w:rPr>
+          <w:rFonts w:ascii="Arial" w:eastAsia="Times New Roman" w:hAnsi="Arial" w:cs="Arial"/>
+          <w:b/>
+          <w:bCs/>
+          <w:color w:val="222222"/>
+          <w:sz w:val="24"/>
+          <w:szCs w:val="24"/>
+          <w:shd w:val="clear" w:color="auto" w:fill="FFFFFF"/>
+        </w:rPr>
+        <w:t>AGENDA</w:t>
+      </w:r>
+    </w:p>
+    <w:p>
+      <w:pPr>
+        <w:shd w:val="clear" w:color="auto" w:fill="FFFFFF"/>
+        <w:spacing w:after="0" w:line="240" w:lineRule="auto"/>
+        <w:rPr>
+          <w:rFonts w:ascii="Arial" w:eastAsia="Times New Roman" w:hAnsi="Arial" w:cs="Arial"/>
+          <w:color w:val="222222"/>
+          <w:sz w:val="24"/>
+          <w:szCs w:val="24"/>
+        </w:rPr>
+      </w:pPr>
+    </w:p>
+    <w:p>
+      <w:pPr>
+        <w:shd w:val="clear" w:color="auto" w:fill="FFFFFF"/>
+        <w:spacing w:after="0" w:line="240" w:lineRule="auto"/>
+        <w:rPr>
+          <w:rFonts w:ascii="Arial" w:eastAsia="Times New Roman" w:hAnsi="Arial" w:cs="Arial"/>
+          <w:b/>
+          <w:color w:val="222222"/>
+          <w:sz w:val="24"/>
+          <w:szCs w:val="24"/>
+        </w:rPr>
+      </w:pPr>
+      <w:r>
+        <w:rPr>
+          <w:rFonts w:ascii="Arial" w:eastAsia="Times New Roman" w:hAnsi="Arial" w:cs="Arial"/>
+          <w:b/>
+          <w:color w:val="222222"/>
+          <w:sz w:val="24"/>
+          <w:szCs w:val="24"/>
+        </w:rPr>
+        <w:t>1. Member Review </w:t>
+      </w:r>
+    </w:p>
+    <w:p>
+      <w:pPr>
+        <w:shd w:val="clear" w:color="auto" w:fill="FFFFFF"/>
+        <w:spacing w:after="0" w:line="240" w:lineRule="auto"/>
+        <w:rPr>
+          <w:rFonts w:ascii="Arial" w:eastAsia="Times New Roman" w:hAnsi="Arial" w:cs="Arial"/>
+          <w:color w:val="222222"/>
+          <w:sz w:val="24"/>
+          <w:szCs w:val="24"/>
+        </w:rPr>
+      </w:pPr>
+    </w:p>
+    <w:p>
+      <w:pPr>
+        <w:shd w:val="clear" w:color="auto" w:fill="FFFFFF"/>
+        <w:spacing w:after="0" w:line="240" w:lineRule="auto"/>
+        <w:ind w:left="720" w:hanging="360"/>
+        <w:rPr>
+          <w:rFonts w:ascii="Arial" w:eastAsia="Times New Roman" w:hAnsi="Arial" w:cs="Arial"/>
+          <w:color w:val="222222"/>
+          <w:sz w:val="24"/>
+          <w:szCs w:val="24"/>
+        </w:rPr>
+      </w:pPr>
+      <w:r>
+        <w:rPr>
+          <w:rFonts w:ascii="Arial" w:eastAsia="Times New Roman" w:hAnsi="Arial" w:cs="Arial"/>
+          <w:color w:val="222222"/>
+          <w:sz w:val="24"/>
+          <w:szCs w:val="24"/>
+        </w:rPr>
+        <w:t xml:space="preserve">Dean (Polk Co) – Built scripts to convert the entire county to pro – takes about 1.5 </w:t>
+      </w:r>
+      <w:proofErr w:type="spellStart"/>
+      <w:r>
+        <w:rPr>
+          <w:rFonts w:ascii="Arial" w:eastAsia="Times New Roman" w:hAnsi="Arial" w:cs="Arial"/>
+          <w:color w:val="222222"/>
+          <w:sz w:val="24"/>
+          <w:szCs w:val="24"/>
+        </w:rPr>
+        <w:t>hrs</w:t>
+      </w:r>
+      <w:proofErr w:type="spellEnd"/>
+      <w:r>
+        <w:rPr>
+          <w:rFonts w:ascii="Arial" w:eastAsia="Times New Roman" w:hAnsi="Arial" w:cs="Arial"/>
+          <w:color w:val="222222"/>
+          <w:sz w:val="24"/>
+          <w:szCs w:val="24"/>
+        </w:rPr>
+        <w:t xml:space="preserve"> to run.  Setup test area and cartographers are playing with Traverse/Constructions tools in </w:t>
+      </w:r>
+      <w:proofErr w:type="spellStart"/>
+      <w:r>
+        <w:rPr>
+          <w:rFonts w:ascii="Arial" w:eastAsia="Times New Roman" w:hAnsi="Arial" w:cs="Arial"/>
+          <w:color w:val="222222"/>
+          <w:sz w:val="24"/>
+          <w:szCs w:val="24"/>
+        </w:rPr>
+        <w:t>ArcProFabric</w:t>
+      </w:r>
+      <w:proofErr w:type="spellEnd"/>
+      <w:r>
+        <w:rPr>
+          <w:rFonts w:ascii="Arial" w:eastAsia="Times New Roman" w:hAnsi="Arial" w:cs="Arial"/>
+          <w:color w:val="222222"/>
+          <w:sz w:val="24"/>
+          <w:szCs w:val="24"/>
+        </w:rPr>
+        <w:t xml:space="preserve">.  Working on annotation tools. </w:t>
+      </w:r>
+    </w:p>
+    <w:p>
+      <w:pPr>
+        <w:shd w:val="clear" w:color="auto" w:fill="FFFFFF"/>
+        <w:spacing w:after="0" w:line="240" w:lineRule="auto"/>
+        <w:ind w:left="720" w:hanging="360"/>
+        <w:rPr>
+          <w:rFonts w:ascii="Arial" w:eastAsia="Times New Roman" w:hAnsi="Arial" w:cs="Arial"/>
+          <w:color w:val="222222"/>
+          <w:sz w:val="24"/>
+          <w:szCs w:val="24"/>
+        </w:rPr>
+      </w:pPr>
+      <w:r>
+        <w:rPr>
+          <w:rFonts w:ascii="Arial" w:eastAsia="Times New Roman" w:hAnsi="Arial" w:cs="Arial"/>
+          <w:color w:val="222222"/>
+          <w:sz w:val="24"/>
+          <w:szCs w:val="24"/>
+        </w:rPr>
+        <w:t xml:space="preserve">Tom (DOR) – Completed admin refresher.  Concerned that setting up/publishing the fabric is complicated and additional training is probably needed (group training?)  Also working with their IT on ORMAP Modernization.  Made them aware that conversion should happened before the end of 2023.  They are working on priorities. </w:t>
+      </w:r>
+    </w:p>
+    <w:p>
+      <w:pPr>
+        <w:shd w:val="clear" w:color="auto" w:fill="FFFFFF"/>
+        <w:spacing w:after="0" w:line="240" w:lineRule="auto"/>
+        <w:ind w:left="720" w:hanging="360"/>
+        <w:rPr>
+          <w:rFonts w:ascii="Arial" w:eastAsia="Times New Roman" w:hAnsi="Arial" w:cs="Arial"/>
+          <w:color w:val="222222"/>
+          <w:sz w:val="24"/>
+          <w:szCs w:val="24"/>
+        </w:rPr>
+      </w:pPr>
+      <w:proofErr w:type="spellStart"/>
+      <w:r>
+        <w:rPr>
+          <w:rFonts w:ascii="Arial" w:eastAsia="Times New Roman" w:hAnsi="Arial" w:cs="Arial"/>
+          <w:color w:val="222222"/>
+          <w:sz w:val="24"/>
+          <w:szCs w:val="24"/>
+        </w:rPr>
+        <w:t>Binh</w:t>
+      </w:r>
+      <w:proofErr w:type="spellEnd"/>
+      <w:r>
+        <w:rPr>
+          <w:rFonts w:ascii="Arial" w:eastAsia="Times New Roman" w:hAnsi="Arial" w:cs="Arial"/>
+          <w:color w:val="222222"/>
+          <w:sz w:val="24"/>
+          <w:szCs w:val="24"/>
+        </w:rPr>
+        <w:t xml:space="preserve"> (Washington) – Having a cartographer starting testing.  Made a tax number annotation tool. Struggling with annotation </w:t>
+      </w:r>
+      <w:proofErr w:type="spellStart"/>
+      <w:r>
+        <w:rPr>
+          <w:rFonts w:ascii="Arial" w:eastAsia="Times New Roman" w:hAnsi="Arial" w:cs="Arial"/>
+          <w:color w:val="222222"/>
+          <w:sz w:val="24"/>
+          <w:szCs w:val="24"/>
+        </w:rPr>
+        <w:t>symbology</w:t>
+      </w:r>
+      <w:proofErr w:type="spellEnd"/>
+      <w:r>
+        <w:rPr>
+          <w:rFonts w:ascii="Arial" w:eastAsia="Times New Roman" w:hAnsi="Arial" w:cs="Arial"/>
+          <w:color w:val="222222"/>
+          <w:sz w:val="24"/>
+          <w:szCs w:val="24"/>
+        </w:rPr>
+        <w:t xml:space="preserve">.  Looking at doing a couple of steps. More testing. Hopefully setting up a branch version database this month to start testing in enterprise.  </w:t>
+      </w:r>
+    </w:p>
+    <w:p>
+      <w:pPr>
+        <w:shd w:val="clear" w:color="auto" w:fill="FFFFFF"/>
+        <w:spacing w:after="0" w:line="240" w:lineRule="auto"/>
+        <w:ind w:left="720" w:hanging="360"/>
+        <w:rPr>
+          <w:rFonts w:ascii="Arial" w:eastAsia="Times New Roman" w:hAnsi="Arial" w:cs="Arial"/>
+          <w:color w:val="222222"/>
+          <w:sz w:val="24"/>
+          <w:szCs w:val="24"/>
+        </w:rPr>
+      </w:pPr>
+      <w:r>
+        <w:rPr>
+          <w:rFonts w:ascii="Arial" w:eastAsia="Times New Roman" w:hAnsi="Arial" w:cs="Arial"/>
+          <w:color w:val="222222"/>
+          <w:sz w:val="24"/>
+          <w:szCs w:val="24"/>
+        </w:rPr>
+        <w:t xml:space="preserve">Robin (Columbia) – Just got back from vacation.  Did take the migrating class in and taking the fabric class next.  Has moved the entire database to fabric. </w:t>
+      </w:r>
+    </w:p>
+    <w:p>
+      <w:pPr>
+        <w:shd w:val="clear" w:color="auto" w:fill="FFFFFF"/>
+        <w:spacing w:after="0" w:line="240" w:lineRule="auto"/>
+        <w:ind w:left="720" w:hanging="360"/>
+        <w:rPr>
+          <w:rFonts w:ascii="Arial" w:eastAsia="Times New Roman" w:hAnsi="Arial" w:cs="Arial"/>
+          <w:color w:val="222222"/>
+          <w:sz w:val="24"/>
+          <w:szCs w:val="24"/>
+        </w:rPr>
+      </w:pPr>
+      <w:r>
+        <w:rPr>
+          <w:rFonts w:ascii="Arial" w:eastAsia="Times New Roman" w:hAnsi="Arial" w:cs="Arial"/>
+          <w:color w:val="222222"/>
+          <w:sz w:val="24"/>
+          <w:szCs w:val="24"/>
+        </w:rPr>
+        <w:t xml:space="preserve">Leo (Jefferson) </w:t>
+      </w:r>
+      <w:proofErr w:type="gramStart"/>
+      <w:r>
+        <w:rPr>
+          <w:rFonts w:ascii="Arial" w:eastAsia="Times New Roman" w:hAnsi="Arial" w:cs="Arial"/>
+          <w:color w:val="222222"/>
+          <w:sz w:val="24"/>
+          <w:szCs w:val="24"/>
+        </w:rPr>
+        <w:t>–  Took</w:t>
+      </w:r>
+      <w:proofErr w:type="gramEnd"/>
+      <w:r>
+        <w:rPr>
+          <w:rFonts w:ascii="Arial" w:eastAsia="Times New Roman" w:hAnsi="Arial" w:cs="Arial"/>
+          <w:color w:val="222222"/>
+          <w:sz w:val="24"/>
+          <w:szCs w:val="24"/>
+        </w:rPr>
+        <w:t xml:space="preserve"> migrating class.  Good class.  Have not started migrating parcels.  Trying to finish cartography work by July 1.  </w:t>
+      </w:r>
+    </w:p>
+    <w:p>
+      <w:pPr>
+        <w:shd w:val="clear" w:color="auto" w:fill="FFFFFF"/>
+        <w:spacing w:after="0" w:line="240" w:lineRule="auto"/>
+        <w:ind w:left="720" w:hanging="360"/>
+        <w:rPr>
+          <w:rFonts w:ascii="Arial" w:eastAsia="Times New Roman" w:hAnsi="Arial" w:cs="Arial"/>
+          <w:color w:val="222222"/>
+          <w:sz w:val="24"/>
+          <w:szCs w:val="24"/>
+        </w:rPr>
+      </w:pPr>
+      <w:r>
+        <w:rPr>
+          <w:rFonts w:ascii="Arial" w:eastAsia="Times New Roman" w:hAnsi="Arial" w:cs="Arial"/>
+          <w:color w:val="222222"/>
+          <w:sz w:val="24"/>
+          <w:szCs w:val="24"/>
+        </w:rPr>
+        <w:t xml:space="preserve">Doug/Tim (Benton) – Invited by Tim. Start to look at schedules for moving forward. Just getting started.   </w:t>
+      </w:r>
+    </w:p>
+    <w:p>
+      <w:pPr>
+        <w:shd w:val="clear" w:color="auto" w:fill="FFFFFF"/>
+        <w:spacing w:after="0" w:line="240" w:lineRule="auto"/>
+        <w:ind w:left="720" w:hanging="360"/>
+        <w:rPr>
+          <w:rFonts w:ascii="Arial" w:eastAsia="Times New Roman" w:hAnsi="Arial" w:cs="Arial"/>
+          <w:color w:val="222222"/>
+          <w:sz w:val="24"/>
+          <w:szCs w:val="24"/>
+        </w:rPr>
+      </w:pPr>
+      <w:r>
+        <w:rPr>
+          <w:rFonts w:ascii="Arial" w:eastAsia="Times New Roman" w:hAnsi="Arial" w:cs="Arial"/>
+          <w:color w:val="222222"/>
+          <w:sz w:val="24"/>
+          <w:szCs w:val="24"/>
+        </w:rPr>
+        <w:t xml:space="preserve">Nick (Multnomah) – Working on getting stuff done for July 1 deadline. Not moving fast. </w:t>
+      </w:r>
+    </w:p>
+    <w:p>
+      <w:pPr>
+        <w:shd w:val="clear" w:color="auto" w:fill="FFFFFF"/>
+        <w:spacing w:after="0" w:line="240" w:lineRule="auto"/>
+        <w:ind w:left="720" w:hanging="360"/>
+        <w:rPr>
+          <w:rFonts w:ascii="Arial" w:eastAsia="Times New Roman" w:hAnsi="Arial" w:cs="Arial"/>
+          <w:color w:val="222222"/>
+          <w:sz w:val="24"/>
+          <w:szCs w:val="24"/>
+        </w:rPr>
+      </w:pPr>
+      <w:r>
+        <w:rPr>
+          <w:rFonts w:ascii="Arial" w:eastAsia="Times New Roman" w:hAnsi="Arial" w:cs="Arial"/>
+          <w:color w:val="222222"/>
+          <w:sz w:val="24"/>
+          <w:szCs w:val="24"/>
+        </w:rPr>
+        <w:t>Brian (</w:t>
+      </w:r>
+      <w:proofErr w:type="spellStart"/>
+      <w:r>
+        <w:rPr>
+          <w:rFonts w:ascii="Arial" w:eastAsia="Times New Roman" w:hAnsi="Arial" w:cs="Arial"/>
+          <w:color w:val="222222"/>
+          <w:sz w:val="24"/>
+          <w:szCs w:val="24"/>
+        </w:rPr>
+        <w:t>Clastop</w:t>
+      </w:r>
+      <w:proofErr w:type="spellEnd"/>
+      <w:r>
+        <w:rPr>
+          <w:rFonts w:ascii="Arial" w:eastAsia="Times New Roman" w:hAnsi="Arial" w:cs="Arial"/>
+          <w:color w:val="222222"/>
+          <w:sz w:val="24"/>
+          <w:szCs w:val="24"/>
+        </w:rPr>
+        <w:t xml:space="preserve">) – Took fabric class. Did the 10.9 update on enterprise.  Have 2.8 installed on desktop.  10.9 broke web apps so is fixing stuff.  </w:t>
+      </w:r>
+    </w:p>
+    <w:p>
+      <w:pPr>
+        <w:shd w:val="clear" w:color="auto" w:fill="FFFFFF"/>
+        <w:spacing w:after="0" w:line="240" w:lineRule="auto"/>
+        <w:ind w:left="720" w:hanging="360"/>
+        <w:rPr>
+          <w:rFonts w:ascii="Arial" w:eastAsia="Times New Roman" w:hAnsi="Arial" w:cs="Arial"/>
+          <w:color w:val="222222"/>
+          <w:sz w:val="24"/>
+          <w:szCs w:val="24"/>
+        </w:rPr>
+      </w:pPr>
+      <w:proofErr w:type="spellStart"/>
+      <w:r>
+        <w:rPr>
+          <w:rFonts w:ascii="Arial" w:eastAsia="Times New Roman" w:hAnsi="Arial" w:cs="Arial"/>
+          <w:color w:val="222222"/>
+          <w:sz w:val="24"/>
+          <w:szCs w:val="24"/>
+        </w:rPr>
+        <w:t>Esri</w:t>
+      </w:r>
+      <w:proofErr w:type="spellEnd"/>
+      <w:r>
+        <w:rPr>
+          <w:rFonts w:ascii="Arial" w:eastAsia="Times New Roman" w:hAnsi="Arial" w:cs="Arial"/>
+          <w:color w:val="222222"/>
+          <w:sz w:val="24"/>
+          <w:szCs w:val="24"/>
+        </w:rPr>
+        <w:t xml:space="preserve"> (John) – Talking to </w:t>
+      </w:r>
+      <w:proofErr w:type="spellStart"/>
+      <w:r>
+        <w:rPr>
+          <w:rFonts w:ascii="Arial" w:eastAsia="Times New Roman" w:hAnsi="Arial" w:cs="Arial"/>
+          <w:color w:val="222222"/>
+          <w:sz w:val="24"/>
+          <w:szCs w:val="24"/>
+        </w:rPr>
+        <w:t>Yamill</w:t>
+      </w:r>
+      <w:proofErr w:type="spellEnd"/>
+      <w:r>
+        <w:rPr>
+          <w:rFonts w:ascii="Arial" w:eastAsia="Times New Roman" w:hAnsi="Arial" w:cs="Arial"/>
+          <w:color w:val="222222"/>
+          <w:sz w:val="24"/>
+          <w:szCs w:val="24"/>
+        </w:rPr>
+        <w:t xml:space="preserve"> and Benton County assessor’s about moving to pro. There is a branch versioning class.</w:t>
+      </w:r>
+    </w:p>
+    <w:p>
+      <w:pPr>
+        <w:shd w:val="clear" w:color="auto" w:fill="FFFFFF"/>
+        <w:spacing w:after="0" w:line="240" w:lineRule="auto"/>
+        <w:ind w:left="720" w:hanging="360"/>
+        <w:rPr>
+          <w:rFonts w:ascii="Arial" w:eastAsia="Times New Roman" w:hAnsi="Arial" w:cs="Arial"/>
+          <w:color w:val="222222"/>
+          <w:sz w:val="24"/>
+          <w:szCs w:val="24"/>
+        </w:rPr>
+      </w:pPr>
+      <w:r>
+        <w:rPr>
+          <w:rFonts w:ascii="Arial" w:eastAsia="Times New Roman" w:hAnsi="Arial" w:cs="Arial"/>
+          <w:color w:val="222222"/>
+          <w:sz w:val="24"/>
+          <w:szCs w:val="24"/>
+        </w:rPr>
+        <w:t xml:space="preserve">Jon (Clackamas) – Tested zoom code.  Have some suggestions.  Filter works well.  Got hardware. Going to 2.8. Get testing environment setup. </w:t>
+      </w:r>
+    </w:p>
+    <w:p>
+      <w:pPr>
+        <w:shd w:val="clear" w:color="auto" w:fill="FFFFFF"/>
+        <w:spacing w:after="0" w:line="240" w:lineRule="auto"/>
+        <w:ind w:left="720" w:hanging="360"/>
+        <w:rPr>
+          <w:rFonts w:ascii="Arial" w:eastAsia="Times New Roman" w:hAnsi="Arial" w:cs="Arial"/>
+          <w:color w:val="222222"/>
+          <w:sz w:val="24"/>
+          <w:szCs w:val="24"/>
+        </w:rPr>
+      </w:pPr>
+      <w:proofErr w:type="spellStart"/>
+      <w:r>
+        <w:rPr>
+          <w:rFonts w:ascii="Arial" w:eastAsia="Times New Roman" w:hAnsi="Arial" w:cs="Arial"/>
+          <w:color w:val="222222"/>
+          <w:sz w:val="24"/>
+          <w:szCs w:val="24"/>
+        </w:rPr>
+        <w:t>Milke</w:t>
+      </w:r>
+      <w:proofErr w:type="spellEnd"/>
+      <w:r>
+        <w:rPr>
+          <w:rFonts w:ascii="Arial" w:eastAsia="Times New Roman" w:hAnsi="Arial" w:cs="Arial"/>
+          <w:color w:val="222222"/>
+          <w:sz w:val="24"/>
+          <w:szCs w:val="24"/>
+        </w:rPr>
+        <w:t xml:space="preserve">/Shad (Deschutes) – Taking class next week. Test database setup.  Done subdivision tests.  Not too tough.   </w:t>
+      </w:r>
+    </w:p>
+    <w:p>
+      <w:pPr>
+        <w:shd w:val="clear" w:color="auto" w:fill="FFFFFF"/>
+        <w:spacing w:after="0" w:line="240" w:lineRule="auto"/>
+        <w:ind w:left="720" w:hanging="360"/>
+        <w:rPr>
+          <w:rFonts w:ascii="Arial" w:eastAsia="Times New Roman" w:hAnsi="Arial" w:cs="Arial"/>
+          <w:color w:val="222222"/>
+          <w:sz w:val="24"/>
+          <w:szCs w:val="24"/>
+        </w:rPr>
+      </w:pPr>
+      <w:r>
+        <w:rPr>
+          <w:rFonts w:ascii="Arial" w:eastAsia="Times New Roman" w:hAnsi="Arial" w:cs="Arial"/>
+          <w:color w:val="222222"/>
+          <w:sz w:val="24"/>
+          <w:szCs w:val="24"/>
+        </w:rPr>
+        <w:t xml:space="preserve">Bryce – Waiting for training in couple weeks. </w:t>
+      </w:r>
+    </w:p>
+    <w:p>
+      <w:pPr>
+        <w:shd w:val="clear" w:color="auto" w:fill="FFFFFF"/>
+        <w:spacing w:after="0" w:line="240" w:lineRule="auto"/>
+        <w:ind w:left="720" w:hanging="360"/>
+        <w:rPr>
+          <w:rFonts w:ascii="Arial" w:eastAsia="Times New Roman" w:hAnsi="Arial" w:cs="Arial"/>
+          <w:color w:val="222222"/>
+          <w:sz w:val="24"/>
+          <w:szCs w:val="24"/>
+        </w:rPr>
+      </w:pPr>
+      <w:r>
+        <w:rPr>
+          <w:rFonts w:ascii="Arial" w:eastAsia="Times New Roman" w:hAnsi="Arial" w:cs="Arial"/>
+          <w:color w:val="222222"/>
+          <w:sz w:val="24"/>
+          <w:szCs w:val="24"/>
+        </w:rPr>
+        <w:t xml:space="preserve">Ivan – Been on leave of absence. Will take class in couple of weeks. </w:t>
+      </w:r>
+    </w:p>
+    <w:p>
+      <w:pPr>
+        <w:shd w:val="clear" w:color="auto" w:fill="FFFFFF"/>
+        <w:spacing w:after="0" w:line="240" w:lineRule="auto"/>
+        <w:ind w:left="720" w:hanging="360"/>
+        <w:rPr>
+          <w:rFonts w:ascii="Arial" w:eastAsia="Times New Roman" w:hAnsi="Arial" w:cs="Arial"/>
+          <w:color w:val="222222"/>
+          <w:sz w:val="24"/>
+          <w:szCs w:val="24"/>
+        </w:rPr>
+      </w:pPr>
+      <w:r>
+        <w:rPr>
+          <w:rFonts w:ascii="Arial" w:eastAsia="Times New Roman" w:hAnsi="Arial" w:cs="Arial"/>
+          <w:color w:val="222222"/>
+          <w:sz w:val="24"/>
+          <w:szCs w:val="24"/>
+        </w:rPr>
+        <w:t xml:space="preserve">Adam (Marion) – Working on plan.  Doing the A&amp;T conversion. </w:t>
+      </w:r>
+    </w:p>
+    <w:p>
+      <w:pPr>
+        <w:shd w:val="clear" w:color="auto" w:fill="FFFFFF"/>
+        <w:spacing w:after="0" w:line="240" w:lineRule="auto"/>
+        <w:rPr>
+          <w:rFonts w:ascii="Arial" w:eastAsia="Times New Roman" w:hAnsi="Arial" w:cs="Arial"/>
+          <w:color w:val="222222"/>
+          <w:sz w:val="24"/>
+          <w:szCs w:val="24"/>
+        </w:rPr>
+      </w:pPr>
+    </w:p>
+    <w:p>
+      <w:pPr>
+        <w:shd w:val="clear" w:color="auto" w:fill="FFFFFF"/>
+        <w:spacing w:after="0" w:line="240" w:lineRule="auto"/>
+        <w:rPr>
+          <w:rFonts w:ascii="Arial" w:eastAsia="Times New Roman" w:hAnsi="Arial" w:cs="Arial"/>
+          <w:color w:val="222222"/>
+          <w:sz w:val="24"/>
+          <w:szCs w:val="24"/>
+        </w:rPr>
+      </w:pPr>
+      <w:r>
+        <w:rPr>
+          <w:rFonts w:ascii="Arial" w:eastAsia="Times New Roman" w:hAnsi="Arial" w:cs="Arial"/>
+          <w:b/>
+          <w:color w:val="222222"/>
+          <w:sz w:val="24"/>
+          <w:szCs w:val="24"/>
+        </w:rPr>
+        <w:t xml:space="preserve">2. Enterprise </w:t>
+      </w:r>
+      <w:proofErr w:type="gramStart"/>
+      <w:r>
+        <w:rPr>
+          <w:rFonts w:ascii="Arial" w:eastAsia="Times New Roman" w:hAnsi="Arial" w:cs="Arial"/>
+          <w:b/>
+          <w:color w:val="222222"/>
+          <w:sz w:val="24"/>
+          <w:szCs w:val="24"/>
+        </w:rPr>
+        <w:t>Update  (</w:t>
+      </w:r>
+      <w:proofErr w:type="gramEnd"/>
+      <w:r>
+        <w:rPr>
+          <w:rFonts w:ascii="Arial" w:eastAsia="Times New Roman" w:hAnsi="Arial" w:cs="Arial"/>
+          <w:b/>
+          <w:color w:val="222222"/>
+          <w:sz w:val="24"/>
+          <w:szCs w:val="24"/>
+        </w:rPr>
+        <w:t>John/Eric</w:t>
+      </w:r>
+      <w:r>
+        <w:rPr>
+          <w:rFonts w:ascii="Arial" w:eastAsia="Times New Roman" w:hAnsi="Arial" w:cs="Arial"/>
+          <w:color w:val="222222"/>
+          <w:sz w:val="24"/>
+          <w:szCs w:val="24"/>
+          <w:u w:val="single"/>
+        </w:rPr>
+        <w:t>)</w:t>
+      </w:r>
+      <w:r>
+        <w:rPr>
+          <w:rFonts w:ascii="Arial" w:eastAsia="Times New Roman" w:hAnsi="Arial" w:cs="Arial"/>
+          <w:color w:val="222222"/>
+          <w:sz w:val="24"/>
+          <w:szCs w:val="24"/>
+          <w:u w:val="single"/>
+        </w:rPr>
+        <w:t xml:space="preserve">: </w:t>
+      </w:r>
+      <w:r>
+        <w:rPr>
+          <w:rFonts w:ascii="Arial" w:eastAsia="Times New Roman" w:hAnsi="Arial" w:cs="Arial"/>
+          <w:color w:val="222222"/>
+          <w:sz w:val="24"/>
+          <w:szCs w:val="24"/>
+        </w:rPr>
+        <w:t xml:space="preserve"> State of Oregon could bring on enterprise but has license problems.  Eric (Polk Co) offered to support the process using a Polk Co ELA License.  Dean/Eric will write up </w:t>
+      </w:r>
+      <w:proofErr w:type="gramStart"/>
+      <w:r>
+        <w:rPr>
+          <w:rFonts w:ascii="Arial" w:eastAsia="Times New Roman" w:hAnsi="Arial" w:cs="Arial"/>
+          <w:color w:val="222222"/>
+          <w:sz w:val="24"/>
+          <w:szCs w:val="24"/>
+        </w:rPr>
+        <w:t>a  proposal</w:t>
+      </w:r>
+      <w:proofErr w:type="gramEnd"/>
+      <w:r>
+        <w:rPr>
+          <w:rFonts w:ascii="Arial" w:eastAsia="Times New Roman" w:hAnsi="Arial" w:cs="Arial"/>
+          <w:color w:val="222222"/>
+          <w:sz w:val="24"/>
+          <w:szCs w:val="24"/>
+        </w:rPr>
+        <w:t xml:space="preserve"> to cover costs. </w:t>
+      </w:r>
+    </w:p>
+    <w:p>
+      <w:pPr>
+        <w:shd w:val="clear" w:color="auto" w:fill="FFFFFF"/>
+        <w:spacing w:after="0" w:line="240" w:lineRule="auto"/>
+        <w:rPr>
+          <w:rFonts w:ascii="Arial" w:eastAsia="Times New Roman" w:hAnsi="Arial" w:cs="Arial"/>
+          <w:color w:val="222222"/>
+          <w:sz w:val="24"/>
+          <w:szCs w:val="24"/>
+        </w:rPr>
+      </w:pPr>
+    </w:p>
+    <w:p>
+      <w:pPr>
+        <w:shd w:val="clear" w:color="auto" w:fill="FFFFFF"/>
+        <w:spacing w:after="0" w:line="240" w:lineRule="auto"/>
+        <w:rPr>
+          <w:rFonts w:ascii="Arial" w:eastAsia="Times New Roman" w:hAnsi="Arial" w:cs="Arial"/>
+          <w:color w:val="222222"/>
+          <w:sz w:val="24"/>
+          <w:szCs w:val="24"/>
+        </w:rPr>
+      </w:pPr>
+      <w:r>
+        <w:rPr>
+          <w:rFonts w:ascii="Arial" w:eastAsia="Times New Roman" w:hAnsi="Arial" w:cs="Arial"/>
+          <w:color w:val="222222"/>
+          <w:sz w:val="24"/>
+          <w:szCs w:val="24"/>
+        </w:rPr>
+        <w:t xml:space="preserve">How are folks supporting Enterprise with Portal? </w:t>
+      </w:r>
+    </w:p>
+    <w:p>
+      <w:pPr>
+        <w:shd w:val="clear" w:color="auto" w:fill="FFFFFF"/>
+        <w:spacing w:after="0" w:line="240" w:lineRule="auto"/>
+        <w:ind w:left="630"/>
+        <w:rPr>
+          <w:rFonts w:ascii="Arial" w:eastAsia="Times New Roman" w:hAnsi="Arial" w:cs="Arial"/>
+          <w:color w:val="222222"/>
+          <w:sz w:val="24"/>
+          <w:szCs w:val="24"/>
+        </w:rPr>
+      </w:pPr>
+      <w:r>
+        <w:rPr>
+          <w:rFonts w:ascii="Arial" w:eastAsia="Times New Roman" w:hAnsi="Arial" w:cs="Arial"/>
+          <w:color w:val="222222"/>
+          <w:sz w:val="24"/>
+          <w:szCs w:val="24"/>
+        </w:rPr>
+        <w:t>Clackamas – going to 10.9</w:t>
+      </w:r>
+    </w:p>
+    <w:p>
+      <w:pPr>
+        <w:shd w:val="clear" w:color="auto" w:fill="FFFFFF"/>
+        <w:spacing w:after="0" w:line="240" w:lineRule="auto"/>
+        <w:ind w:left="630"/>
+        <w:rPr>
+          <w:rFonts w:ascii="Arial" w:eastAsia="Times New Roman" w:hAnsi="Arial" w:cs="Arial"/>
+          <w:color w:val="222222"/>
+          <w:sz w:val="24"/>
+          <w:szCs w:val="24"/>
+        </w:rPr>
+      </w:pPr>
+      <w:r>
+        <w:rPr>
+          <w:rFonts w:ascii="Arial" w:eastAsia="Times New Roman" w:hAnsi="Arial" w:cs="Arial"/>
+          <w:color w:val="222222"/>
+          <w:sz w:val="24"/>
+          <w:szCs w:val="24"/>
+        </w:rPr>
+        <w:t xml:space="preserve">Deschutes – upgraded to 10.9 </w:t>
+      </w:r>
+    </w:p>
+    <w:p>
+      <w:pPr>
+        <w:shd w:val="clear" w:color="auto" w:fill="FFFFFF"/>
+        <w:spacing w:after="0" w:line="240" w:lineRule="auto"/>
+        <w:ind w:left="630"/>
+        <w:rPr>
+          <w:rFonts w:ascii="Arial" w:eastAsia="Times New Roman" w:hAnsi="Arial" w:cs="Arial"/>
+          <w:color w:val="222222"/>
+          <w:sz w:val="24"/>
+          <w:szCs w:val="24"/>
+        </w:rPr>
+      </w:pPr>
+      <w:r>
+        <w:rPr>
+          <w:rFonts w:ascii="Arial" w:eastAsia="Times New Roman" w:hAnsi="Arial" w:cs="Arial"/>
+          <w:color w:val="222222"/>
+          <w:sz w:val="24"/>
+          <w:szCs w:val="24"/>
+        </w:rPr>
+        <w:t xml:space="preserve">Multnomah – 10.8 up and running with portal </w:t>
+      </w:r>
+    </w:p>
+    <w:p>
+      <w:pPr>
+        <w:shd w:val="clear" w:color="auto" w:fill="FFFFFF"/>
+        <w:spacing w:after="0" w:line="240" w:lineRule="auto"/>
+        <w:ind w:left="630"/>
+        <w:rPr>
+          <w:rFonts w:ascii="Arial" w:eastAsia="Times New Roman" w:hAnsi="Arial" w:cs="Arial"/>
+          <w:color w:val="222222"/>
+          <w:sz w:val="24"/>
+          <w:szCs w:val="24"/>
+        </w:rPr>
+      </w:pPr>
+      <w:r>
+        <w:rPr>
+          <w:rFonts w:ascii="Arial" w:eastAsia="Times New Roman" w:hAnsi="Arial" w:cs="Arial"/>
+          <w:color w:val="222222"/>
+          <w:sz w:val="24"/>
+          <w:szCs w:val="24"/>
+        </w:rPr>
+        <w:t>Clatsop – Jumped to 10.9 (4core and 64</w:t>
+      </w:r>
+      <w:proofErr w:type="gramStart"/>
+      <w:r>
+        <w:rPr>
+          <w:rFonts w:ascii="Arial" w:eastAsia="Times New Roman" w:hAnsi="Arial" w:cs="Arial"/>
+          <w:color w:val="222222"/>
+          <w:sz w:val="24"/>
+          <w:szCs w:val="24"/>
+        </w:rPr>
+        <w:t>gb</w:t>
+      </w:r>
+      <w:proofErr w:type="gramEnd"/>
+      <w:r>
+        <w:rPr>
+          <w:rFonts w:ascii="Arial" w:eastAsia="Times New Roman" w:hAnsi="Arial" w:cs="Arial"/>
+          <w:color w:val="222222"/>
+          <w:sz w:val="24"/>
+          <w:szCs w:val="24"/>
+        </w:rPr>
+        <w:t xml:space="preserve"> ram) – Seems to work fine but load is low. </w:t>
+      </w:r>
+    </w:p>
+    <w:p>
+      <w:pPr>
+        <w:shd w:val="clear" w:color="auto" w:fill="FFFFFF"/>
+        <w:spacing w:after="0" w:line="240" w:lineRule="auto"/>
+        <w:ind w:left="630"/>
+        <w:rPr>
+          <w:rFonts w:ascii="Arial" w:eastAsia="Times New Roman" w:hAnsi="Arial" w:cs="Arial"/>
+          <w:color w:val="222222"/>
+          <w:sz w:val="24"/>
+          <w:szCs w:val="24"/>
+        </w:rPr>
+      </w:pPr>
+      <w:proofErr w:type="spellStart"/>
+      <w:r>
+        <w:rPr>
+          <w:rFonts w:ascii="Arial" w:eastAsia="Times New Roman" w:hAnsi="Arial" w:cs="Arial"/>
+          <w:color w:val="222222"/>
+          <w:sz w:val="24"/>
+          <w:szCs w:val="24"/>
+        </w:rPr>
+        <w:t>Binh</w:t>
+      </w:r>
+      <w:proofErr w:type="spellEnd"/>
+      <w:r>
+        <w:rPr>
+          <w:rFonts w:ascii="Arial" w:eastAsia="Times New Roman" w:hAnsi="Arial" w:cs="Arial"/>
+          <w:color w:val="222222"/>
+          <w:sz w:val="24"/>
+          <w:szCs w:val="24"/>
+        </w:rPr>
+        <w:t xml:space="preserve"> – 10.8 upgrade and most things are working well. </w:t>
+      </w:r>
+    </w:p>
+    <w:p>
+      <w:pPr>
+        <w:shd w:val="clear" w:color="auto" w:fill="FFFFFF"/>
+        <w:spacing w:after="0" w:line="240" w:lineRule="auto"/>
+        <w:rPr>
+          <w:rFonts w:ascii="Arial" w:eastAsia="Times New Roman" w:hAnsi="Arial" w:cs="Arial"/>
+          <w:color w:val="222222"/>
+          <w:sz w:val="24"/>
+          <w:szCs w:val="24"/>
+        </w:rPr>
+      </w:pPr>
+    </w:p>
+    <w:p>
+      <w:pPr>
+        <w:shd w:val="clear" w:color="auto" w:fill="FFFFFF"/>
+        <w:spacing w:after="0" w:line="240" w:lineRule="auto"/>
+        <w:ind w:left="630"/>
+        <w:rPr>
+          <w:rFonts w:ascii="Arial" w:eastAsia="Times New Roman" w:hAnsi="Arial" w:cs="Arial"/>
+          <w:i/>
+          <w:color w:val="222222"/>
+          <w:sz w:val="24"/>
+          <w:szCs w:val="24"/>
+        </w:rPr>
+      </w:pPr>
+      <w:r>
+        <w:rPr>
+          <w:rFonts w:ascii="Arial" w:eastAsia="Times New Roman" w:hAnsi="Arial" w:cs="Arial"/>
+          <w:i/>
+          <w:color w:val="222222"/>
+          <w:sz w:val="24"/>
+          <w:szCs w:val="24"/>
+        </w:rPr>
+        <w:t xml:space="preserve">Action Item:  Eric/Dean to </w:t>
+      </w:r>
+      <w:proofErr w:type="spellStart"/>
+      <w:r>
+        <w:rPr>
+          <w:rFonts w:ascii="Arial" w:eastAsia="Times New Roman" w:hAnsi="Arial" w:cs="Arial"/>
+          <w:i/>
+          <w:color w:val="222222"/>
+          <w:sz w:val="24"/>
+          <w:szCs w:val="24"/>
+        </w:rPr>
+        <w:t>writeup</w:t>
+      </w:r>
+      <w:proofErr w:type="spellEnd"/>
+      <w:r>
+        <w:rPr>
+          <w:rFonts w:ascii="Arial" w:eastAsia="Times New Roman" w:hAnsi="Arial" w:cs="Arial"/>
+          <w:i/>
+          <w:color w:val="222222"/>
+          <w:sz w:val="24"/>
+          <w:szCs w:val="24"/>
+        </w:rPr>
+        <w:t xml:space="preserve"> proposal for group to review to cover cost of enterprise sandbox. </w:t>
+      </w:r>
+      <w:r>
+        <w:rPr>
+          <w:rFonts w:ascii="Arial" w:eastAsia="Times New Roman" w:hAnsi="Arial" w:cs="Arial"/>
+          <w:i/>
+          <w:color w:val="222222"/>
+          <w:sz w:val="24"/>
+          <w:szCs w:val="24"/>
+        </w:rPr>
+        <w:t xml:space="preserve"> Group to review then Dean will pass it on to DOR. </w:t>
+      </w:r>
+    </w:p>
+    <w:p>
+      <w:pPr>
+        <w:shd w:val="clear" w:color="auto" w:fill="FFFFFF"/>
+        <w:spacing w:after="0" w:line="240" w:lineRule="auto"/>
+        <w:rPr>
+          <w:rFonts w:ascii="Arial" w:eastAsia="Times New Roman" w:hAnsi="Arial" w:cs="Arial"/>
+          <w:color w:val="222222"/>
+          <w:sz w:val="24"/>
+          <w:szCs w:val="24"/>
+        </w:rPr>
+      </w:pPr>
+    </w:p>
+    <w:p>
+      <w:pPr>
+        <w:shd w:val="clear" w:color="auto" w:fill="FFFFFF"/>
+        <w:spacing w:after="0" w:line="240" w:lineRule="auto"/>
+        <w:rPr>
+          <w:rFonts w:ascii="Arial" w:eastAsia="Times New Roman" w:hAnsi="Arial" w:cs="Arial"/>
+          <w:color w:val="222222"/>
+          <w:sz w:val="24"/>
+          <w:szCs w:val="24"/>
+        </w:rPr>
+      </w:pPr>
+    </w:p>
+    <w:p>
+      <w:pPr>
+        <w:shd w:val="clear" w:color="auto" w:fill="FFFFFF"/>
+        <w:spacing w:after="0" w:line="240" w:lineRule="auto"/>
+        <w:rPr>
+          <w:rFonts w:ascii="Arial" w:eastAsia="Times New Roman" w:hAnsi="Arial" w:cs="Arial"/>
+          <w:b/>
+          <w:color w:val="222222"/>
+          <w:sz w:val="24"/>
+          <w:szCs w:val="24"/>
+        </w:rPr>
+      </w:pPr>
+      <w:r>
+        <w:rPr>
+          <w:rFonts w:ascii="Arial" w:eastAsia="Times New Roman" w:hAnsi="Arial" w:cs="Arial"/>
+          <w:b/>
+          <w:color w:val="222222"/>
+          <w:sz w:val="24"/>
+          <w:szCs w:val="24"/>
+        </w:rPr>
+        <w:t xml:space="preserve">3. Training </w:t>
+      </w:r>
+    </w:p>
+    <w:p>
+      <w:pPr>
+        <w:shd w:val="clear" w:color="auto" w:fill="FFFFFF"/>
+        <w:spacing w:after="0" w:line="240" w:lineRule="auto"/>
+        <w:rPr>
+          <w:rFonts w:ascii="Arial" w:eastAsia="Times New Roman" w:hAnsi="Arial" w:cs="Arial"/>
+          <w:color w:val="222222"/>
+          <w:sz w:val="24"/>
+          <w:szCs w:val="24"/>
+        </w:rPr>
+      </w:pPr>
+    </w:p>
+    <w:p>
+      <w:pPr>
+        <w:shd w:val="clear" w:color="auto" w:fill="FFFFFF"/>
+        <w:spacing w:after="0" w:line="240" w:lineRule="auto"/>
+        <w:rPr>
+          <w:rFonts w:ascii="Arial" w:eastAsia="Times New Roman" w:hAnsi="Arial" w:cs="Arial"/>
+          <w:color w:val="222222"/>
+          <w:sz w:val="24"/>
+          <w:szCs w:val="24"/>
+        </w:rPr>
+      </w:pPr>
+      <w:r>
+        <w:rPr>
+          <w:rFonts w:ascii="Arial" w:eastAsia="Times New Roman" w:hAnsi="Arial" w:cs="Arial"/>
+          <w:color w:val="222222"/>
+          <w:sz w:val="24"/>
+          <w:szCs w:val="24"/>
+        </w:rPr>
+        <w:t xml:space="preserve">Core group is signed up and taking classes. </w:t>
+      </w:r>
+      <w:proofErr w:type="spellStart"/>
+      <w:r>
+        <w:rPr>
+          <w:rFonts w:ascii="Arial" w:eastAsia="Times New Roman" w:hAnsi="Arial" w:cs="Arial"/>
+          <w:color w:val="222222"/>
+          <w:sz w:val="24"/>
+          <w:szCs w:val="24"/>
+        </w:rPr>
+        <w:t>Binh</w:t>
+      </w:r>
+      <w:proofErr w:type="spellEnd"/>
+      <w:r>
+        <w:rPr>
+          <w:rFonts w:ascii="Arial" w:eastAsia="Times New Roman" w:hAnsi="Arial" w:cs="Arial"/>
+          <w:color w:val="222222"/>
+          <w:sz w:val="24"/>
+          <w:szCs w:val="24"/>
+        </w:rPr>
+        <w:t xml:space="preserve"> / Nick – want to take fabric class.   Bobbie shared some example training plans and will share with the group.  John R shared that the </w:t>
+      </w:r>
+      <w:proofErr w:type="spellStart"/>
+      <w:r>
+        <w:rPr>
+          <w:rFonts w:ascii="Arial" w:eastAsia="Times New Roman" w:hAnsi="Arial" w:cs="Arial"/>
+          <w:color w:val="222222"/>
+          <w:sz w:val="24"/>
+          <w:szCs w:val="24"/>
+        </w:rPr>
+        <w:t>Assessor’s</w:t>
+      </w:r>
+      <w:proofErr w:type="spellEnd"/>
+      <w:r>
+        <w:rPr>
+          <w:rFonts w:ascii="Arial" w:eastAsia="Times New Roman" w:hAnsi="Arial" w:cs="Arial"/>
+          <w:color w:val="222222"/>
+          <w:sz w:val="24"/>
+          <w:szCs w:val="24"/>
+        </w:rPr>
+        <w:t xml:space="preserve"> have funds (40K+) to get staff trained on </w:t>
+      </w:r>
+      <w:proofErr w:type="spellStart"/>
+      <w:r>
+        <w:rPr>
+          <w:rFonts w:ascii="Arial" w:eastAsia="Times New Roman" w:hAnsi="Arial" w:cs="Arial"/>
+          <w:color w:val="222222"/>
+          <w:sz w:val="24"/>
+          <w:szCs w:val="24"/>
+        </w:rPr>
+        <w:t>ArcPro</w:t>
+      </w:r>
+      <w:proofErr w:type="spellEnd"/>
+      <w:r>
+        <w:rPr>
+          <w:rFonts w:ascii="Arial" w:eastAsia="Times New Roman" w:hAnsi="Arial" w:cs="Arial"/>
+          <w:color w:val="222222"/>
+          <w:sz w:val="24"/>
+          <w:szCs w:val="24"/>
+        </w:rPr>
+        <w:t xml:space="preserve">/Fabric migration.  We need to keep training plans flexible.  Some counties are being incremental with training, others would like training and just start and others are already are using it on projects. Most counties are starting with basic </w:t>
+      </w:r>
+      <w:proofErr w:type="spellStart"/>
+      <w:r>
+        <w:rPr>
+          <w:rFonts w:ascii="Arial" w:eastAsia="Times New Roman" w:hAnsi="Arial" w:cs="Arial"/>
+          <w:color w:val="222222"/>
+          <w:sz w:val="24"/>
+          <w:szCs w:val="24"/>
+        </w:rPr>
+        <w:t>ArcPro</w:t>
+      </w:r>
+      <w:proofErr w:type="spellEnd"/>
+      <w:r>
+        <w:rPr>
+          <w:rFonts w:ascii="Arial" w:eastAsia="Times New Roman" w:hAnsi="Arial" w:cs="Arial"/>
+          <w:color w:val="222222"/>
+          <w:sz w:val="24"/>
+          <w:szCs w:val="24"/>
+        </w:rPr>
+        <w:t xml:space="preserve"> and moving on.  Robin just took the migration class and felt it went pretty fast.  May not work best as introduction for cartographers.  Bottom line is we need a flexible plan that includes training for GIS Support staff as well as cartographers.  Mike/Eric/Others felt any training is good.  We need to provide ESRI (John/John) with a good plan that they can share with Assessors.  Cost for a 2day private migration class for 15 people is $15,500. </w:t>
+      </w:r>
+    </w:p>
+    <w:p>
+      <w:pPr>
+        <w:shd w:val="clear" w:color="auto" w:fill="FFFFFF"/>
+        <w:spacing w:after="0" w:line="240" w:lineRule="auto"/>
+        <w:rPr>
+          <w:rFonts w:ascii="Arial" w:eastAsia="Times New Roman" w:hAnsi="Arial" w:cs="Arial"/>
+          <w:color w:val="222222"/>
+          <w:sz w:val="24"/>
+          <w:szCs w:val="24"/>
+        </w:rPr>
+      </w:pPr>
+    </w:p>
+    <w:p>
+      <w:pPr>
+        <w:shd w:val="clear" w:color="auto" w:fill="FFFFFF"/>
+        <w:spacing w:after="0" w:line="240" w:lineRule="auto"/>
+        <w:rPr>
+          <w:rFonts w:ascii="Arial" w:eastAsia="Times New Roman" w:hAnsi="Arial" w:cs="Arial"/>
+          <w:i/>
+          <w:color w:val="222222"/>
+          <w:sz w:val="24"/>
+          <w:szCs w:val="24"/>
+        </w:rPr>
+      </w:pPr>
+      <w:r>
+        <w:rPr>
+          <w:rFonts w:ascii="Arial" w:eastAsia="Times New Roman" w:hAnsi="Arial" w:cs="Arial"/>
+          <w:i/>
+          <w:color w:val="222222"/>
+          <w:sz w:val="24"/>
+          <w:szCs w:val="24"/>
+        </w:rPr>
+        <w:t>Action Items:</w:t>
+      </w:r>
+    </w:p>
+    <w:p>
+      <w:pPr>
+        <w:pStyle w:val="ListParagraph"/>
+        <w:numPr>
+          <w:ilvl w:val="0"/>
+          <w:numId w:val="31"/>
+        </w:numPr>
+        <w:shd w:val="clear" w:color="auto" w:fill="FFFFFF"/>
+        <w:spacing w:after="0" w:line="240" w:lineRule="auto"/>
+        <w:rPr>
+          <w:rFonts w:ascii="Arial" w:eastAsia="Times New Roman" w:hAnsi="Arial" w:cs="Arial"/>
+          <w:i/>
+          <w:color w:val="222222"/>
+          <w:sz w:val="24"/>
+          <w:szCs w:val="24"/>
+        </w:rPr>
+      </w:pPr>
+      <w:r>
+        <w:rPr>
+          <w:rFonts w:ascii="Arial" w:eastAsia="Times New Roman" w:hAnsi="Arial" w:cs="Arial"/>
+          <w:i/>
+          <w:color w:val="222222"/>
+          <w:sz w:val="24"/>
+          <w:szCs w:val="24"/>
+        </w:rPr>
+        <w:t xml:space="preserve">Dean to make proposal to DOR to add </w:t>
+      </w:r>
+      <w:proofErr w:type="spellStart"/>
+      <w:r>
+        <w:rPr>
+          <w:rFonts w:ascii="Arial" w:eastAsia="Times New Roman" w:hAnsi="Arial" w:cs="Arial"/>
+          <w:i/>
+          <w:color w:val="222222"/>
+          <w:sz w:val="24"/>
+          <w:szCs w:val="24"/>
+        </w:rPr>
+        <w:t>Binh</w:t>
+      </w:r>
+      <w:proofErr w:type="spellEnd"/>
+      <w:r>
+        <w:rPr>
+          <w:rFonts w:ascii="Arial" w:eastAsia="Times New Roman" w:hAnsi="Arial" w:cs="Arial"/>
+          <w:i/>
+          <w:color w:val="222222"/>
+          <w:sz w:val="24"/>
+          <w:szCs w:val="24"/>
+        </w:rPr>
+        <w:t xml:space="preserve"> and Nick to take Fabric Training.  </w:t>
+      </w:r>
+    </w:p>
+    <w:p>
+      <w:pPr>
+        <w:pStyle w:val="ListParagraph"/>
+        <w:numPr>
+          <w:ilvl w:val="0"/>
+          <w:numId w:val="31"/>
+        </w:numPr>
+        <w:shd w:val="clear" w:color="auto" w:fill="FFFFFF"/>
+        <w:spacing w:after="0" w:line="240" w:lineRule="auto"/>
+        <w:rPr>
+          <w:rFonts w:ascii="Arial" w:eastAsia="Times New Roman" w:hAnsi="Arial" w:cs="Arial"/>
+          <w:i/>
+          <w:color w:val="222222"/>
+          <w:sz w:val="24"/>
+          <w:szCs w:val="24"/>
+        </w:rPr>
+      </w:pPr>
+      <w:r>
+        <w:rPr>
+          <w:rFonts w:ascii="Arial" w:eastAsia="Times New Roman" w:hAnsi="Arial" w:cs="Arial"/>
+          <w:i/>
+          <w:color w:val="222222"/>
+          <w:sz w:val="24"/>
+          <w:szCs w:val="24"/>
+        </w:rPr>
+        <w:t xml:space="preserve">Training Plan to be developed for review by John R, John S, Bobby, Tim, Adam, Doug </w:t>
+      </w:r>
+    </w:p>
+    <w:p>
+      <w:pPr>
+        <w:pStyle w:val="ListParagraph"/>
+        <w:numPr>
+          <w:ilvl w:val="0"/>
+          <w:numId w:val="31"/>
+        </w:numPr>
+        <w:shd w:val="clear" w:color="auto" w:fill="FFFFFF"/>
+        <w:spacing w:after="0" w:line="240" w:lineRule="auto"/>
+        <w:rPr>
+          <w:rFonts w:ascii="Arial" w:eastAsia="Times New Roman" w:hAnsi="Arial" w:cs="Arial"/>
+          <w:i/>
+          <w:color w:val="222222"/>
+          <w:sz w:val="24"/>
+          <w:szCs w:val="24"/>
+        </w:rPr>
+      </w:pPr>
+      <w:r>
+        <w:rPr>
+          <w:rFonts w:ascii="Arial" w:eastAsia="Times New Roman" w:hAnsi="Arial" w:cs="Arial"/>
+          <w:i/>
+          <w:color w:val="222222"/>
+          <w:sz w:val="24"/>
+          <w:szCs w:val="24"/>
+        </w:rPr>
+        <w:t xml:space="preserve">Dean (any anyone else) to share implementation </w:t>
+      </w:r>
+    </w:p>
+    <w:p>
+      <w:pPr>
+        <w:pStyle w:val="ListParagraph"/>
+        <w:shd w:val="clear" w:color="auto" w:fill="FFFFFF"/>
+        <w:spacing w:after="0" w:line="240" w:lineRule="auto"/>
+        <w:rPr>
+          <w:rFonts w:ascii="Arial" w:eastAsia="Times New Roman" w:hAnsi="Arial" w:cs="Arial"/>
+          <w:color w:val="222222"/>
+          <w:sz w:val="24"/>
+          <w:szCs w:val="24"/>
+        </w:rPr>
+      </w:pPr>
+    </w:p>
+    <w:p>
+      <w:pPr>
+        <w:shd w:val="clear" w:color="auto" w:fill="FFFFFF"/>
+        <w:spacing w:after="0" w:line="240" w:lineRule="auto"/>
+        <w:rPr>
+          <w:rFonts w:ascii="Arial" w:eastAsia="Times New Roman" w:hAnsi="Arial" w:cs="Arial"/>
+          <w:color w:val="222222"/>
+          <w:sz w:val="24"/>
+          <w:szCs w:val="24"/>
+        </w:rPr>
+      </w:pPr>
+      <w:r>
+        <w:rPr>
+          <w:rFonts w:ascii="Arial" w:eastAsia="Times New Roman" w:hAnsi="Arial" w:cs="Arial"/>
+          <w:b/>
+          <w:color w:val="222222"/>
+          <w:sz w:val="24"/>
+          <w:szCs w:val="24"/>
+        </w:rPr>
+        <w:t>2. Data Design</w:t>
+      </w:r>
+      <w:r>
+        <w:rPr>
+          <w:rFonts w:ascii="Arial" w:eastAsia="Times New Roman" w:hAnsi="Arial" w:cs="Arial"/>
+          <w:color w:val="222222"/>
+          <w:sz w:val="24"/>
+          <w:szCs w:val="24"/>
+        </w:rPr>
+        <w:t>:</w:t>
+      </w:r>
+      <w:r>
+        <w:rPr>
+          <w:rFonts w:ascii="Arial" w:eastAsia="Times New Roman" w:hAnsi="Arial" w:cs="Arial"/>
+          <w:color w:val="222222"/>
+          <w:sz w:val="24"/>
+          <w:szCs w:val="24"/>
+        </w:rPr>
+        <w:t xml:space="preserve"> </w:t>
+      </w:r>
+      <w:r>
+        <w:rPr>
+          <w:rFonts w:ascii="Arial" w:eastAsia="Times New Roman" w:hAnsi="Arial" w:cs="Arial"/>
+          <w:color w:val="222222"/>
+          <w:sz w:val="24"/>
+          <w:szCs w:val="24"/>
+        </w:rPr>
+        <w:t xml:space="preserve">The design is available in 2.6.  No changes were proposed.  Minor modifications (sample data and tools) will be made to a 2.6 version. </w:t>
+      </w:r>
+    </w:p>
+    <w:p>
+      <w:pPr>
+        <w:shd w:val="clear" w:color="auto" w:fill="FFFFFF"/>
+        <w:spacing w:after="0" w:line="240" w:lineRule="auto"/>
+        <w:rPr>
+          <w:rFonts w:ascii="Arial" w:eastAsia="Times New Roman" w:hAnsi="Arial" w:cs="Arial"/>
+          <w:color w:val="222222"/>
+          <w:sz w:val="24"/>
+          <w:szCs w:val="24"/>
+        </w:rPr>
+      </w:pPr>
+    </w:p>
+    <w:p>
+      <w:pPr>
+        <w:shd w:val="clear" w:color="auto" w:fill="FFFFFF"/>
+        <w:spacing w:after="0" w:line="240" w:lineRule="auto"/>
+        <w:rPr>
+          <w:rFonts w:ascii="Arial" w:eastAsia="Times New Roman" w:hAnsi="Arial" w:cs="Arial"/>
+          <w:i/>
+          <w:color w:val="222222"/>
+          <w:sz w:val="24"/>
+          <w:szCs w:val="24"/>
+        </w:rPr>
+      </w:pPr>
+      <w:r>
+        <w:rPr>
+          <w:rFonts w:ascii="Arial" w:eastAsia="Times New Roman" w:hAnsi="Arial" w:cs="Arial"/>
+          <w:i/>
+          <w:color w:val="222222"/>
+          <w:sz w:val="24"/>
+          <w:szCs w:val="24"/>
+        </w:rPr>
+        <w:t xml:space="preserve">Action Item:  John to add new folks to his share list so they can access the samples and Dean will follow up with a short review of the design, sample data, and conversion steps. </w:t>
+      </w:r>
+    </w:p>
+    <w:p>
+      <w:pPr>
+        <w:shd w:val="clear" w:color="auto" w:fill="FFFFFF"/>
+        <w:spacing w:after="0" w:line="240" w:lineRule="auto"/>
+        <w:rPr>
+          <w:rFonts w:ascii="Arial" w:eastAsia="Times New Roman" w:hAnsi="Arial" w:cs="Arial"/>
+          <w:color w:val="222222"/>
+          <w:sz w:val="24"/>
+          <w:szCs w:val="24"/>
+        </w:rPr>
+      </w:pPr>
+    </w:p>
+    <w:p>
+      <w:pPr>
+        <w:shd w:val="clear" w:color="auto" w:fill="FFFFFF"/>
+        <w:spacing w:after="0" w:line="240" w:lineRule="auto"/>
+        <w:rPr>
+          <w:rFonts w:ascii="Arial" w:eastAsia="Times New Roman" w:hAnsi="Arial" w:cs="Arial"/>
+          <w:b/>
+          <w:color w:val="222222"/>
+          <w:sz w:val="24"/>
+          <w:szCs w:val="24"/>
+        </w:rPr>
+      </w:pPr>
+      <w:r>
+        <w:rPr>
+          <w:rFonts w:ascii="Arial" w:eastAsia="Times New Roman" w:hAnsi="Arial" w:cs="Arial"/>
+          <w:b/>
+          <w:color w:val="222222"/>
+          <w:sz w:val="24"/>
+          <w:szCs w:val="24"/>
+        </w:rPr>
+        <w:t>3.  Tools Update</w:t>
+      </w:r>
+    </w:p>
+    <w:p>
+      <w:pPr>
+        <w:shd w:val="clear" w:color="auto" w:fill="FFFFFF"/>
+        <w:spacing w:after="0" w:line="240" w:lineRule="auto"/>
+        <w:rPr>
+          <w:rFonts w:ascii="Arial" w:eastAsia="Times New Roman" w:hAnsi="Arial" w:cs="Arial"/>
+          <w:b/>
+          <w:color w:val="222222"/>
+          <w:sz w:val="24"/>
+          <w:szCs w:val="24"/>
+        </w:rPr>
+      </w:pPr>
+      <w:r>
+        <w:rPr>
+          <w:rFonts w:ascii="Arial" w:eastAsia="Times New Roman" w:hAnsi="Arial" w:cs="Arial"/>
+          <w:b/>
+          <w:color w:val="222222"/>
+          <w:sz w:val="24"/>
+          <w:szCs w:val="24"/>
+        </w:rPr>
+        <w:t>  </w:t>
+      </w:r>
+    </w:p>
+    <w:p>
+      <w:pPr>
+        <w:shd w:val="clear" w:color="auto" w:fill="FFFFFF"/>
+        <w:spacing w:after="0" w:line="240" w:lineRule="auto"/>
+        <w:ind w:left="450" w:hanging="450"/>
+        <w:rPr>
+          <w:rFonts w:ascii="Arial" w:eastAsia="Times New Roman" w:hAnsi="Arial" w:cs="Arial"/>
+          <w:color w:val="222222"/>
+          <w:sz w:val="24"/>
+          <w:szCs w:val="24"/>
+        </w:rPr>
+      </w:pPr>
+      <w:r>
+        <w:rPr>
+          <w:rFonts w:ascii="Arial" w:eastAsia="Times New Roman" w:hAnsi="Arial" w:cs="Arial"/>
+          <w:color w:val="222222"/>
+          <w:sz w:val="24"/>
+          <w:szCs w:val="24"/>
+        </w:rPr>
+        <w:t xml:space="preserve">Interactive Anno Tool – Dean has a tool for </w:t>
+      </w:r>
+      <w:proofErr w:type="spellStart"/>
+      <w:r>
+        <w:rPr>
+          <w:rFonts w:ascii="Arial" w:eastAsia="Times New Roman" w:hAnsi="Arial" w:cs="Arial"/>
+          <w:color w:val="222222"/>
+          <w:sz w:val="24"/>
+          <w:szCs w:val="24"/>
+        </w:rPr>
+        <w:t>taxlots</w:t>
+      </w:r>
+      <w:proofErr w:type="spellEnd"/>
+      <w:r>
+        <w:rPr>
+          <w:rFonts w:ascii="Arial" w:eastAsia="Times New Roman" w:hAnsi="Arial" w:cs="Arial"/>
+          <w:color w:val="222222"/>
+          <w:sz w:val="24"/>
+          <w:szCs w:val="24"/>
+        </w:rPr>
+        <w:t xml:space="preserve"> and </w:t>
+      </w:r>
+      <w:proofErr w:type="spellStart"/>
+      <w:r>
+        <w:rPr>
+          <w:rFonts w:ascii="Arial" w:eastAsia="Times New Roman" w:hAnsi="Arial" w:cs="Arial"/>
+          <w:color w:val="222222"/>
+          <w:sz w:val="24"/>
+          <w:szCs w:val="24"/>
+        </w:rPr>
+        <w:t>taxlot</w:t>
+      </w:r>
+      <w:proofErr w:type="spellEnd"/>
+      <w:r>
+        <w:rPr>
+          <w:rFonts w:ascii="Arial" w:eastAsia="Times New Roman" w:hAnsi="Arial" w:cs="Arial"/>
+          <w:color w:val="222222"/>
+          <w:sz w:val="24"/>
+          <w:szCs w:val="24"/>
+        </w:rPr>
+        <w:t xml:space="preserve"> acreage anno. It currently uses a task and attribute rule.  The attribute rule will be replaced at 2.9 with arcade task. </w:t>
+      </w:r>
+    </w:p>
+    <w:p>
+      <w:pPr>
+        <w:shd w:val="clear" w:color="auto" w:fill="FFFFFF"/>
+        <w:spacing w:after="0" w:line="240" w:lineRule="auto"/>
+        <w:rPr>
+          <w:rFonts w:ascii="Arial" w:eastAsia="Times New Roman" w:hAnsi="Arial" w:cs="Arial"/>
+          <w:color w:val="222222"/>
+          <w:sz w:val="24"/>
+          <w:szCs w:val="24"/>
+        </w:rPr>
+      </w:pPr>
+      <w:r>
+        <w:rPr>
+          <w:rFonts w:ascii="Arial" w:eastAsia="Times New Roman" w:hAnsi="Arial" w:cs="Arial"/>
+          <w:color w:val="222222"/>
+          <w:sz w:val="24"/>
+          <w:szCs w:val="24"/>
+        </w:rPr>
+        <w:t xml:space="preserve">Zoom Tool – Jon reviewed. Works well but needs more error trapping. </w:t>
+      </w:r>
+    </w:p>
+    <w:p>
+      <w:pPr>
+        <w:shd w:val="clear" w:color="auto" w:fill="FFFFFF"/>
+        <w:spacing w:after="0" w:line="240" w:lineRule="auto"/>
+        <w:ind w:left="450" w:hanging="450"/>
+        <w:rPr>
+          <w:rFonts w:ascii="Arial" w:eastAsia="Times New Roman" w:hAnsi="Arial" w:cs="Arial"/>
+          <w:color w:val="222222"/>
+          <w:sz w:val="24"/>
+          <w:szCs w:val="24"/>
+        </w:rPr>
+      </w:pPr>
+      <w:r>
+        <w:rPr>
+          <w:rFonts w:ascii="Arial" w:eastAsia="Times New Roman" w:hAnsi="Arial" w:cs="Arial"/>
+          <w:color w:val="222222"/>
+          <w:sz w:val="24"/>
+          <w:szCs w:val="24"/>
+        </w:rPr>
+        <w:t>Arrow Tool - David working with ESRI </w:t>
+      </w:r>
+    </w:p>
+    <w:p>
+      <w:pPr>
+        <w:shd w:val="clear" w:color="auto" w:fill="FFFFFF"/>
+        <w:spacing w:after="0" w:line="240" w:lineRule="auto"/>
+        <w:ind w:left="450" w:hanging="450"/>
+        <w:rPr>
+          <w:rFonts w:ascii="Arial" w:eastAsia="Times New Roman" w:hAnsi="Arial" w:cs="Arial"/>
+          <w:color w:val="222222"/>
+          <w:sz w:val="24"/>
+          <w:szCs w:val="24"/>
+        </w:rPr>
+      </w:pPr>
+      <w:r>
+        <w:rPr>
+          <w:rFonts w:ascii="Arial" w:eastAsia="Times New Roman" w:hAnsi="Arial" w:cs="Arial"/>
+          <w:color w:val="222222"/>
+          <w:sz w:val="24"/>
+          <w:szCs w:val="24"/>
+        </w:rPr>
+        <w:t xml:space="preserve">Programming Standard - Done </w:t>
+      </w:r>
+      <w:r>
+        <w:rPr>
+          <w:rFonts w:ascii="Arial" w:eastAsia="Times New Roman" w:hAnsi="Arial" w:cs="Arial"/>
+          <w:color w:val="222222"/>
+          <w:sz w:val="24"/>
+          <w:szCs w:val="24"/>
+        </w:rPr>
+        <w:t xml:space="preserve">and sent out </w:t>
+      </w:r>
+    </w:p>
+    <w:p>
+      <w:pPr>
+        <w:shd w:val="clear" w:color="auto" w:fill="FFFFFF"/>
+        <w:spacing w:after="0" w:line="240" w:lineRule="auto"/>
+        <w:ind w:left="450" w:hanging="450"/>
+        <w:rPr>
+          <w:rFonts w:ascii="Arial" w:eastAsia="Times New Roman" w:hAnsi="Arial" w:cs="Arial"/>
+          <w:color w:val="222222"/>
+          <w:sz w:val="24"/>
+          <w:szCs w:val="24"/>
+        </w:rPr>
+      </w:pPr>
+      <w:r>
+        <w:rPr>
+          <w:rFonts w:ascii="Arial" w:eastAsia="Times New Roman" w:hAnsi="Arial" w:cs="Arial"/>
+          <w:color w:val="222222"/>
+          <w:sz w:val="24"/>
+          <w:szCs w:val="24"/>
+        </w:rPr>
+        <w:t>Make</w:t>
+      </w:r>
+      <w:r>
+        <w:rPr>
+          <w:rFonts w:ascii="Arial" w:eastAsia="Times New Roman" w:hAnsi="Arial" w:cs="Arial"/>
+          <w:color w:val="222222"/>
+          <w:sz w:val="24"/>
+          <w:szCs w:val="24"/>
+        </w:rPr>
+        <w:t xml:space="preserve"> </w:t>
+      </w:r>
+      <w:r>
+        <w:rPr>
+          <w:rFonts w:ascii="Arial" w:eastAsia="Times New Roman" w:hAnsi="Arial" w:cs="Arial"/>
+          <w:color w:val="222222"/>
+          <w:sz w:val="24"/>
+          <w:szCs w:val="24"/>
+        </w:rPr>
+        <w:t>Exchange</w:t>
+      </w:r>
+      <w:r>
+        <w:rPr>
+          <w:rFonts w:ascii="Arial" w:eastAsia="Times New Roman" w:hAnsi="Arial" w:cs="Arial"/>
+          <w:color w:val="222222"/>
+          <w:sz w:val="24"/>
+          <w:szCs w:val="24"/>
+        </w:rPr>
+        <w:t xml:space="preserve"> </w:t>
+      </w:r>
+      <w:r>
+        <w:rPr>
+          <w:rFonts w:ascii="Arial" w:eastAsia="Times New Roman" w:hAnsi="Arial" w:cs="Arial"/>
+          <w:color w:val="222222"/>
+          <w:sz w:val="24"/>
+          <w:szCs w:val="24"/>
+        </w:rPr>
+        <w:t>Standard - Tool still needs to be written.</w:t>
+      </w:r>
+    </w:p>
+    <w:p>
+      <w:pPr>
+        <w:shd w:val="clear" w:color="auto" w:fill="FFFFFF"/>
+        <w:spacing w:after="0" w:line="240" w:lineRule="auto"/>
+        <w:ind w:left="450" w:hanging="450"/>
+        <w:rPr>
+          <w:rFonts w:ascii="Arial" w:eastAsia="Times New Roman" w:hAnsi="Arial" w:cs="Arial"/>
+          <w:color w:val="222222"/>
+          <w:sz w:val="24"/>
+          <w:szCs w:val="24"/>
+        </w:rPr>
+      </w:pPr>
+      <w:r>
+        <w:rPr>
+          <w:rFonts w:ascii="Arial" w:eastAsia="Times New Roman" w:hAnsi="Arial" w:cs="Arial"/>
+          <w:color w:val="222222"/>
+          <w:sz w:val="24"/>
+          <w:szCs w:val="24"/>
+        </w:rPr>
+        <w:t xml:space="preserve">Cancelled Numbers – Shad working on proposal  </w:t>
+      </w:r>
+    </w:p>
+    <w:p>
+      <w:pPr>
+        <w:shd w:val="clear" w:color="auto" w:fill="FFFFFF"/>
+        <w:spacing w:after="0" w:line="240" w:lineRule="auto"/>
+        <w:ind w:left="450" w:hanging="450"/>
+        <w:rPr>
+          <w:rFonts w:ascii="Arial" w:eastAsia="Times New Roman" w:hAnsi="Arial" w:cs="Arial"/>
+          <w:color w:val="222222"/>
+          <w:sz w:val="24"/>
+          <w:szCs w:val="24"/>
+        </w:rPr>
+      </w:pPr>
+      <w:r>
+        <w:rPr>
+          <w:rFonts w:ascii="Arial" w:eastAsia="Times New Roman" w:hAnsi="Arial" w:cs="Arial"/>
+          <w:color w:val="222222"/>
+          <w:sz w:val="24"/>
+          <w:szCs w:val="24"/>
+        </w:rPr>
+        <w:t xml:space="preserve">Old Maps – Shad brought up a tool they use for managing/archiving old maps (maps that are replaced in the publishing process). This is a potential tool. So when you publish a map you need to keep old maps and provide access. There was general interest in the tool and that will be looking into it. </w:t>
+      </w:r>
+    </w:p>
+    <w:p>
+      <w:pPr>
+        <w:shd w:val="clear" w:color="auto" w:fill="FFFFFF"/>
+        <w:spacing w:after="0" w:line="240" w:lineRule="auto"/>
+        <w:rPr>
+          <w:rFonts w:ascii="Arial" w:eastAsia="Times New Roman" w:hAnsi="Arial" w:cs="Arial"/>
+          <w:color w:val="222222"/>
+          <w:sz w:val="24"/>
+          <w:szCs w:val="24"/>
+        </w:rPr>
+      </w:pPr>
+    </w:p>
+    <w:p>
+      <w:pPr>
+        <w:shd w:val="clear" w:color="auto" w:fill="FFFFFF"/>
+        <w:spacing w:after="0" w:line="240" w:lineRule="auto"/>
+        <w:rPr>
+          <w:rFonts w:ascii="Arial" w:eastAsia="Times New Roman" w:hAnsi="Arial" w:cs="Arial"/>
+          <w:color w:val="222222"/>
+          <w:sz w:val="24"/>
+          <w:szCs w:val="24"/>
+        </w:rPr>
+      </w:pPr>
+      <w:r>
+        <w:rPr>
+          <w:rFonts w:ascii="Arial" w:eastAsia="Times New Roman" w:hAnsi="Arial" w:cs="Arial"/>
+          <w:color w:val="222222"/>
+          <w:sz w:val="24"/>
+          <w:szCs w:val="24"/>
+        </w:rPr>
+        <w:t xml:space="preserve">Discussion about tasks </w:t>
+      </w:r>
+      <w:r>
+        <w:rPr>
+          <w:rFonts w:ascii="Arial" w:eastAsia="Times New Roman" w:hAnsi="Arial" w:cs="Arial"/>
+          <w:color w:val="222222"/>
+          <w:sz w:val="24"/>
+          <w:szCs w:val="24"/>
+        </w:rPr>
+        <w:t>–</w:t>
+      </w:r>
+      <w:r>
+        <w:rPr>
+          <w:rFonts w:ascii="Arial" w:eastAsia="Times New Roman" w:hAnsi="Arial" w:cs="Arial"/>
+          <w:color w:val="222222"/>
+          <w:sz w:val="24"/>
+          <w:szCs w:val="24"/>
+        </w:rPr>
+        <w:t xml:space="preserve"> </w:t>
+      </w:r>
+      <w:r>
+        <w:rPr>
+          <w:rFonts w:ascii="Arial" w:eastAsia="Times New Roman" w:hAnsi="Arial" w:cs="Arial"/>
+          <w:color w:val="222222"/>
+          <w:sz w:val="24"/>
+          <w:szCs w:val="24"/>
+        </w:rPr>
+        <w:t xml:space="preserve">How counties will implement tasks will be variable and we are not going to create standard tasks. We will provide sample tasks with the converted data and develop a process for exporting and sharing tasks. (Export process identify from John S) </w:t>
+      </w:r>
+    </w:p>
+    <w:p>
+      <w:pPr>
+        <w:shd w:val="clear" w:color="auto" w:fill="FFFFFF"/>
+        <w:spacing w:after="0" w:line="240" w:lineRule="auto"/>
+        <w:rPr>
+          <w:rFonts w:ascii="Arial" w:eastAsia="Times New Roman" w:hAnsi="Arial" w:cs="Arial"/>
+          <w:color w:val="222222"/>
+          <w:sz w:val="24"/>
+          <w:szCs w:val="24"/>
+        </w:rPr>
+      </w:pPr>
+    </w:p>
+    <w:p>
+      <w:pPr>
+        <w:shd w:val="clear" w:color="auto" w:fill="FFFFFF"/>
+        <w:spacing w:after="0" w:line="240" w:lineRule="auto"/>
+        <w:rPr>
+          <w:rFonts w:ascii="Arial" w:eastAsia="Times New Roman" w:hAnsi="Arial" w:cs="Arial"/>
+          <w:i/>
+          <w:color w:val="222222"/>
+          <w:sz w:val="24"/>
+          <w:szCs w:val="24"/>
+        </w:rPr>
+      </w:pPr>
+      <w:r>
+        <w:rPr>
+          <w:rFonts w:ascii="Arial" w:eastAsia="Times New Roman" w:hAnsi="Arial" w:cs="Arial"/>
+          <w:i/>
+          <w:color w:val="222222"/>
+          <w:sz w:val="24"/>
+          <w:szCs w:val="24"/>
+        </w:rPr>
+        <w:t>Action Item:  Dean to add Fabric Tasks to the sample</w:t>
+      </w:r>
+      <w:r>
+        <w:rPr>
+          <w:rFonts w:ascii="Arial" w:eastAsia="Times New Roman" w:hAnsi="Arial" w:cs="Arial"/>
+          <w:i/>
+          <w:color w:val="222222"/>
+          <w:sz w:val="24"/>
+          <w:szCs w:val="24"/>
+        </w:rPr>
+        <w:t xml:space="preserve"> project file</w:t>
+      </w:r>
+      <w:r>
+        <w:rPr>
+          <w:rFonts w:ascii="Arial" w:eastAsia="Times New Roman" w:hAnsi="Arial" w:cs="Arial"/>
+          <w:i/>
+          <w:color w:val="222222"/>
+          <w:sz w:val="24"/>
+          <w:szCs w:val="24"/>
+        </w:rPr>
+        <w:t xml:space="preserve">. </w:t>
+      </w:r>
+    </w:p>
+    <w:p>
+      <w:pPr>
+        <w:shd w:val="clear" w:color="auto" w:fill="FFFFFF"/>
+        <w:spacing w:after="0" w:line="240" w:lineRule="auto"/>
+        <w:rPr>
+          <w:rFonts w:ascii="Arial" w:eastAsia="Times New Roman" w:hAnsi="Arial" w:cs="Arial"/>
+          <w:i/>
+          <w:color w:val="222222"/>
+          <w:sz w:val="24"/>
+          <w:szCs w:val="24"/>
+        </w:rPr>
+      </w:pPr>
+    </w:p>
+    <w:p>
+      <w:pPr>
+        <w:shd w:val="clear" w:color="auto" w:fill="FFFFFF"/>
+        <w:spacing w:after="0" w:line="240" w:lineRule="auto"/>
+        <w:rPr>
+          <w:rFonts w:ascii="Arial" w:eastAsia="Times New Roman" w:hAnsi="Arial" w:cs="Arial"/>
+          <w:i/>
+          <w:color w:val="222222"/>
+          <w:sz w:val="24"/>
+          <w:szCs w:val="24"/>
+        </w:rPr>
+      </w:pPr>
+    </w:p>
+    <w:p>
+      <w:pPr>
+        <w:shd w:val="clear" w:color="auto" w:fill="FFFFFF"/>
+        <w:spacing w:after="0" w:line="240" w:lineRule="auto"/>
+        <w:rPr>
+          <w:rFonts w:ascii="Arial" w:eastAsia="Times New Roman" w:hAnsi="Arial" w:cs="Arial"/>
+          <w:color w:val="222222"/>
+          <w:sz w:val="24"/>
+          <w:szCs w:val="24"/>
+        </w:rPr>
+      </w:pPr>
+      <w:r>
+        <w:rPr>
+          <w:rFonts w:ascii="Arial" w:eastAsia="Times New Roman" w:hAnsi="Arial" w:cs="Arial"/>
+          <w:b/>
+          <w:color w:val="222222"/>
+          <w:sz w:val="24"/>
+          <w:szCs w:val="24"/>
+        </w:rPr>
+        <w:t>Next Meeting:</w:t>
+      </w:r>
+      <w:r>
+        <w:rPr>
+          <w:rFonts w:ascii="Arial" w:eastAsia="Times New Roman" w:hAnsi="Arial" w:cs="Arial"/>
+          <w:color w:val="222222"/>
+          <w:sz w:val="24"/>
+          <w:szCs w:val="24"/>
+        </w:rPr>
+        <w:t xml:space="preserve">  Wed July 21.  10-12 </w:t>
+      </w:r>
+    </w:p>
+    <w:p>
+      <w:pPr>
+        <w:shd w:val="clear" w:color="auto" w:fill="FFFFFF"/>
+        <w:spacing w:after="0" w:line="240" w:lineRule="auto"/>
+        <w:rPr>
+          <w:rFonts w:ascii="Arial" w:eastAsia="Times New Roman" w:hAnsi="Arial" w:cs="Arial"/>
+          <w:color w:val="222222"/>
+          <w:sz w:val="24"/>
+          <w:szCs w:val="24"/>
+        </w:rPr>
+      </w:pPr>
+    </w:p>
+    <w:p>
+      <w:pPr>
+        <w:shd w:val="clear" w:color="auto" w:fill="FFFFFF"/>
+        <w:spacing w:after="0" w:line="240" w:lineRule="auto"/>
+        <w:rPr>
+          <w:rFonts w:ascii="Arial" w:eastAsia="Times New Roman" w:hAnsi="Arial" w:cs="Arial"/>
+          <w:color w:val="222222"/>
+          <w:sz w:val="24"/>
+          <w:szCs w:val="24"/>
+        </w:rPr>
+      </w:pPr>
+      <w:r>
+        <w:rPr>
+          <w:rFonts w:ascii="Arial" w:eastAsia="Times New Roman" w:hAnsi="Arial" w:cs="Arial"/>
+          <w:color w:val="222222"/>
+          <w:sz w:val="24"/>
+          <w:szCs w:val="24"/>
+        </w:rPr>
+        <w:t xml:space="preserve">ALSO Don’t for ESRI User Conference the week before – free to sign up </w:t>
+      </w:r>
+    </w:p>
+    <w:p>
+      <w:pPr>
+        <w:shd w:val="clear" w:color="auto" w:fill="FFFFFF"/>
+        <w:spacing w:after="0" w:line="240" w:lineRule="auto"/>
+        <w:rPr>
+          <w:rFonts w:ascii="Arial" w:eastAsia="Times New Roman" w:hAnsi="Arial" w:cs="Arial"/>
+          <w:color w:val="222222"/>
+          <w:sz w:val="24"/>
+          <w:szCs w:val="24"/>
+        </w:rPr>
+      </w:pPr>
+    </w:p>
+    <w:p>
+      <w:r>
         <w:t xml:space="preserve"> </w:t>
       </w:r>
     </w:p>
@@ -22267,6 +25481,119 @@
     </w:lvl>
   </w:abstractNum>
   <w:abstractNum w:abstractNumId="26" w15:restartNumberingAfterBreak="0">
+    <w:nsid w:val="70886EC2"/>
+    <w:multiLevelType w:val="hybridMultilevel"/>
+    <w:tmpl w:val="AE300EAA"/>
+    <w:lvl w:ilvl="0" w:tplc="04090001">
+      <w:start w:val="1"/>
+      <w:numFmt w:val="bullet"/>
+      <w:lvlText w:val=""/>
+      <w:lvlJc w:val="left"/>
+      <w:pPr>
+        <w:ind w:left="720" w:hanging="360"/>
+      </w:pPr>
+      <w:rPr>
+        <w:rFonts w:ascii="Symbol" w:hAnsi="Symbol" w:hint="default"/>
+      </w:rPr>
+    </w:lvl>
+    <w:lvl w:ilvl="1" w:tplc="04090003" w:tentative="1">
+      <w:start w:val="1"/>
+      <w:numFmt w:val="bullet"/>
+      <w:lvlText w:val="o"/>
+      <w:lvlJc w:val="left"/>
+      <w:pPr>
+        <w:ind w:left="1440" w:hanging="360"/>
+      </w:pPr>
+      <w:rPr>
+        <w:rFonts w:ascii="Courier New" w:hAnsi="Courier New" w:cs="Courier New" w:hint="default"/>
+      </w:rPr>
+    </w:lvl>
+    <w:lvl w:ilvl="2" w:tplc="04090005" w:tentative="1">
+      <w:start w:val="1"/>
+      <w:numFmt w:val="bullet"/>
+      <w:lvlText w:val=""/>
+      <w:lvlJc w:val="left"/>
+      <w:pPr>
+        <w:ind w:left="2160" w:hanging="360"/>
+      </w:pPr>
+      <w:rPr>
+        <w:rFonts w:ascii="Wingdings" w:hAnsi="Wingdings" w:hint="default"/>
+      </w:rPr>
+    </w:lvl>
+    <w:lvl w:ilvl="3" w:tplc="04090001" w:tentative="1">
+      <w:start w:val="1"/>
+      <w:numFmt w:val="bullet"/>
+      <w:lvlText w:val=""/>
+      <w:lvlJc w:val="left"/>
+      <w:pPr>
+        <w:ind w:left="2880" w:hanging="360"/>
+      </w:pPr>
+      <w:rPr>
+        <w:rFonts w:ascii="Symbol" w:hAnsi="Symbol" w:hint="default"/>
+      </w:rPr>
+    </w:lvl>
+    <w:lvl w:ilvl="4" w:tplc="04090003" w:tentative="1">
+      <w:start w:val="1"/>
+      <w:numFmt w:val="bullet"/>
+      <w:lvlText w:val="o"/>
+      <w:lvlJc w:val="left"/>
+      <w:pPr>
+        <w:ind w:left="3600" w:hanging="360"/>
+      </w:pPr>
+      <w:rPr>
+        <w:rFonts w:ascii="Courier New" w:hAnsi="Courier New" w:cs="Courier New" w:hint="default"/>
+      </w:rPr>
+    </w:lvl>
+    <w:lvl w:ilvl="5" w:tplc="04090005" w:tentative="1">
+      <w:start w:val="1"/>
+      <w:numFmt w:val="bullet"/>
+      <w:lvlText w:val=""/>
+      <w:lvlJc w:val="left"/>
+      <w:pPr>
+        <w:ind w:left="4320" w:hanging="360"/>
+      </w:pPr>
+      <w:rPr>
+        <w:rFonts w:ascii="Wingdings" w:hAnsi="Wingdings" w:hint="default"/>
+      </w:rPr>
+    </w:lvl>
+    <w:lvl w:ilvl="6" w:tplc="04090001" w:tentative="1">
+      <w:start w:val="1"/>
+      <w:numFmt w:val="bullet"/>
+      <w:lvlText w:val=""/>
+      <w:lvlJc w:val="left"/>
+      <w:pPr>
+        <w:ind w:left="5040" w:hanging="360"/>
+      </w:pPr>
+      <w:rPr>
+        <w:rFonts w:ascii="Symbol" w:hAnsi="Symbol" w:hint="default"/>
+      </w:rPr>
+    </w:lvl>
+    <w:lvl w:ilvl="7" w:tplc="04090003" w:tentative="1">
+      <w:start w:val="1"/>
+      <w:numFmt w:val="bullet"/>
+      <w:lvlText w:val="o"/>
+      <w:lvlJc w:val="left"/>
+      <w:pPr>
+        <w:ind w:left="5760" w:hanging="360"/>
+      </w:pPr>
+      <w:rPr>
+        <w:rFonts w:ascii="Courier New" w:hAnsi="Courier New" w:cs="Courier New" w:hint="default"/>
+      </w:rPr>
+    </w:lvl>
+    <w:lvl w:ilvl="8" w:tplc="04090005" w:tentative="1">
+      <w:start w:val="1"/>
+      <w:numFmt w:val="bullet"/>
+      <w:lvlText w:val=""/>
+      <w:lvlJc w:val="left"/>
+      <w:pPr>
+        <w:ind w:left="6480" w:hanging="360"/>
+      </w:pPr>
+      <w:rPr>
+        <w:rFonts w:ascii="Wingdings" w:hAnsi="Wingdings" w:hint="default"/>
+      </w:rPr>
+    </w:lvl>
+  </w:abstractNum>
+  <w:abstractNum w:abstractNumId="27" w15:restartNumberingAfterBreak="0">
     <w:nsid w:val="74482DB8"/>
     <w:multiLevelType w:val="multilevel"/>
     <w:tmpl w:val="75C81AD0"/>
@@ -22415,7 +25742,7 @@
       </w:rPr>
     </w:lvl>
   </w:abstractNum>
-  <w:abstractNum w:abstractNumId="27" w15:restartNumberingAfterBreak="0">
+  <w:abstractNum w:abstractNumId="28" w15:restartNumberingAfterBreak="0">
     <w:nsid w:val="757674D1"/>
     <w:multiLevelType w:val="multilevel"/>
     <w:tmpl w:val="7DB63D54"/>
@@ -22564,7 +25891,7 @@
       </w:rPr>
     </w:lvl>
   </w:abstractNum>
-  <w:abstractNum w:abstractNumId="28" w15:restartNumberingAfterBreak="0">
+  <w:abstractNum w:abstractNumId="29" w15:restartNumberingAfterBreak="0">
     <w:nsid w:val="7A0032CD"/>
     <w:multiLevelType w:val="multilevel"/>
     <w:tmpl w:val="4B58E324"/>
@@ -22713,7 +26040,7 @@
       </w:rPr>
     </w:lvl>
   </w:abstractNum>
-  <w:abstractNum w:abstractNumId="29" w15:restartNumberingAfterBreak="0">
+  <w:abstractNum w:abstractNumId="30" w15:restartNumberingAfterBreak="0">
     <w:nsid w:val="7A6B2B54"/>
     <w:multiLevelType w:val="hybridMultilevel"/>
     <w:tmpl w:val="FFC002BC"/>
@@ -22833,7 +26160,7 @@
     <w:abstractNumId w:val="9"/>
   </w:num>
   <w:num w:numId="3">
-    <w:abstractNumId w:val="26"/>
+    <w:abstractNumId w:val="27"/>
   </w:num>
   <w:num w:numId="4">
     <w:abstractNumId w:val="17"/>
@@ -22890,13 +26217,13 @@
     <w:abstractNumId w:val="18"/>
   </w:num>
   <w:num w:numId="22">
-    <w:abstractNumId w:val="28"/>
+    <w:abstractNumId w:val="29"/>
   </w:num>
   <w:num w:numId="23">
     <w:abstractNumId w:val="7"/>
   </w:num>
   <w:num w:numId="24">
-    <w:abstractNumId w:val="27"/>
+    <w:abstractNumId w:val="28"/>
   </w:num>
   <w:num w:numId="25">
     <w:abstractNumId w:val="15"/>
@@ -22908,13 +26235,16 @@
     <w:abstractNumId w:val="10"/>
   </w:num>
   <w:num w:numId="28">
-    <w:abstractNumId w:val="29"/>
+    <w:abstractNumId w:val="30"/>
   </w:num>
   <w:num w:numId="29">
     <w:abstractNumId w:val="14"/>
   </w:num>
   <w:num w:numId="30">
     <w:abstractNumId w:val="5"/>
+  </w:num>
+  <w:num w:numId="31">
+    <w:abstractNumId w:val="26"/>
   </w:num>
 </w:numbering>
 </file>

</xml_diff>